<commit_message>
did some control stufferino xd
</commit_message>
<xml_diff>
--- a/src/documents/SA_Vorlage_MZI.docx
+++ b/src/documents/SA_Vorlage_MZI.docx
@@ -1,6 +1,6 @@
 
 <file path=word/document.xml><?xml version="1.0" encoding="utf-8"?>
-<w:document xmlns:wpc="http://schemas.microsoft.com/office/word/2010/wordprocessingCanvas" xmlns:cx="http://schemas.microsoft.com/office/drawing/2014/chartex" xmlns:cx1="http://schemas.microsoft.com/office/drawing/2015/9/8/chartex" xmlns:cx2="http://schemas.microsoft.com/office/drawing/2015/10/21/chartex" xmlns:cx3="http://schemas.microsoft.com/office/drawing/2016/5/9/chartex" xmlns:cx4="http://schemas.microsoft.com/office/drawing/2016/5/10/chartex" xmlns:cx5="http://schemas.microsoft.com/office/drawing/2016/5/11/chartex" xmlns:cx6="http://schemas.microsoft.com/office/drawing/2016/5/12/chartex" xmlns:cx7="http://schemas.microsoft.com/office/drawing/2016/5/13/chartex" xmlns:cx8="http://schemas.microsoft.com/office/drawing/2016/5/14/chartex" xmlns:mc="http://schemas.openxmlformats.org/markup-compatibility/2006" xmlns:aink="http://schemas.microsoft.com/office/drawing/2016/ink" xmlns:am3d="http://schemas.microsoft.com/office/drawing/2017/model3d" xmlns:o="urn:schemas-microsoft-com:office:office" xmlns:r="http://schemas.openxmlformats.org/officeDocument/2006/relationships" xmlns:m="http://schemas.openxmlformats.org/officeDocument/2006/math" xmlns:v="urn:schemas-microsoft-com:vml" xmlns:wp14="http://schemas.microsoft.com/office/word/2010/wordprocessingDrawing" xmlns:wp="http://schemas.openxmlformats.org/drawingml/2006/wordprocessingDrawing" xmlns:w10="urn:schemas-microsoft-com:office:word" xmlns:w="http://schemas.openxmlformats.org/wordprocessingml/2006/main" xmlns:w14="http://schemas.microsoft.com/office/word/2010/wordml" xmlns:w15="http://schemas.microsoft.com/office/word/2012/wordml" xmlns:w16cid="http://schemas.microsoft.com/office/word/2016/wordml/cid" xmlns:w16se="http://schemas.microsoft.com/office/word/2015/wordml/symex" xmlns:wpg="http://schemas.microsoft.com/office/word/2010/wordprocessingGroup" xmlns:wpi="http://schemas.microsoft.com/office/word/2010/wordprocessingInk" xmlns:wne="http://schemas.microsoft.com/office/word/2006/wordml" xmlns:wps="http://schemas.microsoft.com/office/word/2010/wordprocessingShape" mc:Ignorable="w14 w15 w16se w16cid wp14">
+<w:document xmlns:wpc="http://schemas.microsoft.com/office/word/2010/wordprocessingCanvas" xmlns:mc="http://schemas.openxmlformats.org/markup-compatibility/2006" xmlns:o="urn:schemas-microsoft-com:office:office" xmlns:r="http://schemas.openxmlformats.org/officeDocument/2006/relationships" xmlns:m="http://schemas.openxmlformats.org/officeDocument/2006/math" xmlns:v="urn:schemas-microsoft-com:vml" xmlns:wp14="http://schemas.microsoft.com/office/word/2010/wordprocessingDrawing" xmlns:wp="http://schemas.openxmlformats.org/drawingml/2006/wordprocessingDrawing" xmlns:w10="urn:schemas-microsoft-com:office:word" xmlns:w="http://schemas.openxmlformats.org/wordprocessingml/2006/main" xmlns:w14="http://schemas.microsoft.com/office/word/2010/wordml" xmlns:w15="http://schemas.microsoft.com/office/word/2012/wordml" xmlns:wpg="http://schemas.microsoft.com/office/word/2010/wordprocessingGroup" xmlns:wpi="http://schemas.microsoft.com/office/word/2010/wordprocessingInk" xmlns:wne="http://schemas.microsoft.com/office/word/2006/wordml" xmlns:wps="http://schemas.microsoft.com/office/word/2010/wordprocessingShape" mc:Ignorable="w14 w15 wp14">
   <w:body>
     <w:p/>
     <w:sdt>
@@ -1895,8 +1895,13 @@
       <w:bookmarkEnd w:id="0"/>
     </w:p>
     <w:p>
-      <w:r>
-        <w:t>Orwb ist ein 2D</w:t>
+      <w:proofErr w:type="spellStart"/>
+      <w:r>
+        <w:t>Orwb</w:t>
+      </w:r>
+      <w:proofErr w:type="spellEnd"/>
+      <w:r>
+        <w:t xml:space="preserve"> ist ein 2D</w:t>
       </w:r>
       <w:r>
         <w:t>-Platfom Spiel</w:t>
@@ -1905,13 +1910,37 @@
         <w:t xml:space="preserve"> (</w:t>
       </w:r>
       <w:r>
-        <w:t>wie z.B. Donkey Kong</w:t>
+        <w:t xml:space="preserve">wie z.B. </w:t>
+      </w:r>
+      <w:proofErr w:type="spellStart"/>
+      <w:r>
+        <w:t>Donkey</w:t>
+      </w:r>
+      <w:proofErr w:type="spellEnd"/>
+      <w:r>
+        <w:t xml:space="preserve"> Kong</w:t>
       </w:r>
       <w:r>
         <w:t>)</w:t>
       </w:r>
       <w:r>
-        <w:t xml:space="preserve"> für den Webbrowser. Ziel des Spiels ist es, das Portal in das nächste Level zu erreichen, ohne alle Lebenspunkte zu verlieren. Der Spielercharakter ist neben dem Portal, die einzige Lichtquelle im Spiel. Die Lebenspunkte bestimmen die Leuchtkraft des Spielecharakters und somit die Distanz des Lichtkegels, welcher Orwb umgibt. Wenn Orwb Schaden durch Gegner oder Fallen erleidet, sinken seine Lebenspunkte und somit die Distanz des Lichtkegels. So wird das Spiel progressive erschwert, da weniger von der Spieleumgebung sichtbar ist. Um das Spiel weiter zu erschweren, hat der Spiele nur begrenzt Zeit, das Portal zu erreichen.</w:t>
+        <w:t xml:space="preserve"> für den Webbrowser. Ziel des Spiels ist es, das Portal in das nächste Level zu erreichen, ohne alle Lebenspunkte zu verlieren. Der Spielercharakter ist neben dem Portal, die einzige Lichtquelle im Spiel. Die Lebenspunkte bestimmen die Leuchtkraft des Spielecharakters und somit die Distanz des Lichtkegels, welcher </w:t>
+      </w:r>
+      <w:proofErr w:type="spellStart"/>
+      <w:r>
+        <w:t>Orwb</w:t>
+      </w:r>
+      <w:proofErr w:type="spellEnd"/>
+      <w:r>
+        <w:t xml:space="preserve"> umgibt. Wenn </w:t>
+      </w:r>
+      <w:proofErr w:type="spellStart"/>
+      <w:r>
+        <w:t>Orwb</w:t>
+      </w:r>
+      <w:proofErr w:type="spellEnd"/>
+      <w:r>
+        <w:t xml:space="preserve"> Schaden durch Gegner oder Fallen erleidet, sinken seine Lebenspunkte und somit die Distanz des Lichtkegels. So wird das Spiel progressive erschwert, da weniger von der Spieleumgebung sichtbar ist. Um das Spiel weiter zu erschweren, hat der Spiele nur begrenzt Zeit, das Portal zu erreichen.</w:t>
       </w:r>
     </w:p>
     <w:p>
@@ -1939,8 +1968,13 @@
           <w:numId w:val="2"/>
         </w:numPr>
       </w:pPr>
-      <w:r>
-        <w:t>Orwb alle Lebenspunkte verloren hat</w:t>
+      <w:proofErr w:type="spellStart"/>
+      <w:r>
+        <w:t>Orwb</w:t>
+      </w:r>
+      <w:proofErr w:type="spellEnd"/>
+      <w:r>
+        <w:t xml:space="preserve"> alle Lebenspunkte verloren hat</w:t>
       </w:r>
     </w:p>
     <w:p>
@@ -1951,8 +1985,13 @@
           <w:numId w:val="2"/>
         </w:numPr>
       </w:pPr>
-      <w:r>
-        <w:t>Orwb durch einen Spalt ins Leere fällt</w:t>
+      <w:proofErr w:type="spellStart"/>
+      <w:r>
+        <w:t>Orwb</w:t>
+      </w:r>
+      <w:proofErr w:type="spellEnd"/>
+      <w:r>
+        <w:t xml:space="preserve"> durch einen Spalt ins Leere fällt</w:t>
       </w:r>
     </w:p>
     <w:p>
@@ -1972,7 +2011,15 @@
         <w:t>Das Spiel ist ein Browsergame. Das heisst es soll über eine Webseite aufgerufen und gespielt werden können.</w:t>
       </w:r>
       <w:r>
-        <w:t xml:space="preserve"> Orwb soll auf allen gängigen Internet-Browsern für PCs funktionieren.</w:t>
+        <w:t xml:space="preserve"> </w:t>
+      </w:r>
+      <w:proofErr w:type="spellStart"/>
+      <w:r>
+        <w:t>Orwb</w:t>
+      </w:r>
+      <w:proofErr w:type="spellEnd"/>
+      <w:r>
+        <w:t xml:space="preserve"> soll auf allen gängigen Internet-Browsern für PCs funktionieren.</w:t>
       </w:r>
     </w:p>
     <w:p>
@@ -2013,7 +2060,7 @@
       <w:r>
         <w:rPr>
           <w:noProof/>
-          <w:lang w:val="en-GB"/>
+          <w:lang w:eastAsia="de-CH"/>
         </w:rPr>
         <w:drawing>
           <wp:inline distT="0" distB="0" distL="0" distR="0" wp14:anchorId="6CC28243" wp14:editId="7D0C40F1">
@@ -2071,51 +2118,62 @@
       </w:pPr>
       <w:bookmarkStart w:id="4" w:name="_Toc523048257"/>
       <w:r>
-        <w:lastRenderedPageBreak/>
         <w:t>Gantt Zeitplan</w:t>
       </w:r>
       <w:bookmarkEnd w:id="4"/>
     </w:p>
     <w:p>
+      <w:r>
+        <w:br w:type="page"/>
+      </w:r>
+    </w:p>
+    <w:p>
       <w:pPr>
         <w:pStyle w:val="berschrift2"/>
       </w:pPr>
       <w:bookmarkStart w:id="5" w:name="_Toc523048258"/>
       <w:r>
+        <w:lastRenderedPageBreak/>
         <w:t>Arbeitsjournal</w:t>
       </w:r>
       <w:bookmarkEnd w:id="5"/>
     </w:p>
     <w:p>
       <w:pPr>
-        <w:pStyle w:val="berschrift1"/>
-      </w:pPr>
-      <w:bookmarkStart w:id="6" w:name="_Toc523048259"/>
-      <w:r>
-        <w:t xml:space="preserve">Projekt </w:t>
-      </w:r>
-      <w:bookmarkEnd w:id="6"/>
-      <w:r>
-        <w:t>IPERKA</w:t>
+        <w:pStyle w:val="berschrift3"/>
+      </w:pPr>
+      <w:r>
+        <w:t>19.01.2018</w:t>
       </w:r>
     </w:p>
     <w:p>
-      <w:pPr>
-        <w:pStyle w:val="berschrift2"/>
-      </w:pPr>
-      <w:bookmarkStart w:id="7" w:name="_Toc523048260"/>
-      <w:r>
-        <w:t>Informationen einholen</w:t>
+      <w:r>
+        <w:br w:type="page"/>
+      </w:r>
+      <w:bookmarkStart w:id="6" w:name="_GoBack"/>
+      <w:bookmarkEnd w:id="6"/>
+    </w:p>
+    <w:p/>
+    <w:p>
+      <w:pPr>
+        <w:pStyle w:val="berschrift1"/>
+      </w:pPr>
+      <w:bookmarkStart w:id="7" w:name="_Toc523048259"/>
+      <w:r>
+        <w:t xml:space="preserve">Projekt </w:t>
       </w:r>
       <w:bookmarkEnd w:id="7"/>
+      <w:r>
+        <w:t>IPERKA</w:t>
+      </w:r>
     </w:p>
     <w:p>
       <w:pPr>
         <w:pStyle w:val="berschrift2"/>
       </w:pPr>
-      <w:bookmarkStart w:id="8" w:name="_Toc523048261"/>
-      <w:r>
-        <w:t>Planung</w:t>
+      <w:bookmarkStart w:id="8" w:name="_Toc523048260"/>
+      <w:r>
+        <w:t>Informationen einholen</w:t>
       </w:r>
       <w:bookmarkEnd w:id="8"/>
     </w:p>
@@ -2123,9 +2181,9 @@
       <w:pPr>
         <w:pStyle w:val="berschrift2"/>
       </w:pPr>
-      <w:bookmarkStart w:id="9" w:name="_Toc523048262"/>
-      <w:r>
-        <w:t>Evaluation</w:t>
+      <w:bookmarkStart w:id="9" w:name="_Toc523048261"/>
+      <w:r>
+        <w:t>Planung</w:t>
       </w:r>
       <w:bookmarkEnd w:id="9"/>
     </w:p>
@@ -2133,25 +2191,9 @@
       <w:pPr>
         <w:pStyle w:val="berschrift2"/>
       </w:pPr>
-      <w:r>
-        <w:t>Realisation</w:t>
-      </w:r>
-    </w:p>
-    <w:p>
-      <w:pPr>
-        <w:pStyle w:val="berschrift2"/>
-      </w:pPr>
-      <w:r>
-        <w:t>Kontrolle</w:t>
-      </w:r>
-    </w:p>
-    <w:p>
-      <w:pPr>
-        <w:pStyle w:val="berschrift2"/>
-      </w:pPr>
-      <w:bookmarkStart w:id="10" w:name="_Toc523048265"/>
-      <w:r>
-        <w:t>Bugfixing</w:t>
+      <w:bookmarkStart w:id="10" w:name="_Toc523048262"/>
+      <w:r>
+        <w:t>Evaluation</w:t>
       </w:r>
       <w:bookmarkEnd w:id="10"/>
     </w:p>
@@ -2159,9 +2201,25 @@
       <w:pPr>
         <w:pStyle w:val="berschrift2"/>
       </w:pPr>
-      <w:bookmarkStart w:id="11" w:name="_Toc523048266"/>
-      <w:r>
-        <w:t>Deployment</w:t>
+      <w:r>
+        <w:t>Realisation</w:t>
+      </w:r>
+    </w:p>
+    <w:p>
+      <w:pPr>
+        <w:pStyle w:val="berschrift2"/>
+      </w:pPr>
+      <w:r>
+        <w:t>Kontrolle</w:t>
+      </w:r>
+    </w:p>
+    <w:p>
+      <w:pPr>
+        <w:pStyle w:val="berschrift2"/>
+      </w:pPr>
+      <w:bookmarkStart w:id="11" w:name="_Toc523048265"/>
+      <w:r>
+        <w:t>Bugfixing</w:t>
       </w:r>
       <w:bookmarkEnd w:id="11"/>
     </w:p>
@@ -2169,34 +2227,31 @@
       <w:pPr>
         <w:pStyle w:val="berschrift2"/>
       </w:pPr>
-      <w:bookmarkStart w:id="12" w:name="_Toc523048267"/>
-      <w:r>
-        <w:t>Auswertung</w:t>
+      <w:bookmarkStart w:id="12" w:name="_Toc523048266"/>
+      <w:proofErr w:type="spellStart"/>
+      <w:r>
+        <w:t>Deployment</w:t>
       </w:r>
       <w:bookmarkEnd w:id="12"/>
+      <w:proofErr w:type="spellEnd"/>
     </w:p>
     <w:p>
       <w:pPr>
         <w:pStyle w:val="berschrift2"/>
       </w:pPr>
-      <w:bookmarkStart w:id="13" w:name="_Toc523048268"/>
-      <w:r>
-        <w:t>Abgabe</w:t>
+      <w:bookmarkStart w:id="13" w:name="_Toc523048267"/>
+      <w:r>
+        <w:t>Auswertung</w:t>
       </w:r>
       <w:bookmarkEnd w:id="13"/>
     </w:p>
     <w:p>
       <w:pPr>
-        <w:pStyle w:val="berschrift1"/>
-      </w:pPr>
-      <w:bookmarkStart w:id="14" w:name="_Toc523048269"/>
-      <w:r>
-        <w:t>Glossa</w:t>
-      </w:r>
-      <w:bookmarkStart w:id="15" w:name="_GoBack"/>
-      <w:bookmarkEnd w:id="15"/>
-      <w:r>
-        <w:t>r</w:t>
+        <w:pStyle w:val="berschrift2"/>
+      </w:pPr>
+      <w:bookmarkStart w:id="14" w:name="_Toc523048268"/>
+      <w:r>
+        <w:t>Abgabe</w:t>
       </w:r>
       <w:bookmarkEnd w:id="14"/>
     </w:p>
@@ -2204,6 +2259,16 @@
       <w:pPr>
         <w:pStyle w:val="berschrift1"/>
       </w:pPr>
+      <w:bookmarkStart w:id="15" w:name="_Toc523048269"/>
+      <w:r>
+        <w:t>Glossar</w:t>
+      </w:r>
+      <w:bookmarkEnd w:id="15"/>
+    </w:p>
+    <w:p>
+      <w:pPr>
+        <w:pStyle w:val="berschrift1"/>
+      </w:pPr>
       <w:bookmarkStart w:id="16" w:name="_Toc523048270"/>
       <w:r>
         <w:t>Quellenverzeichnis</w:t>
@@ -2235,10 +2300,12 @@
         <w:pStyle w:val="berschrift1"/>
       </w:pPr>
       <w:bookmarkStart w:id="19" w:name="_Toc523048273"/>
+      <w:proofErr w:type="spellStart"/>
       <w:r>
         <w:t>Sourcecode</w:t>
       </w:r>
       <w:bookmarkEnd w:id="19"/>
+      <w:proofErr w:type="spellEnd"/>
     </w:p>
     <w:sectPr>
       <w:headerReference w:type="default" r:id="rId9"/>
@@ -2253,7 +2320,7 @@
 </file>
 
 <file path=word/endnotes.xml><?xml version="1.0" encoding="utf-8"?>
-<w:endnotes xmlns:wpc="http://schemas.microsoft.com/office/word/2010/wordprocessingCanvas" xmlns:cx="http://schemas.microsoft.com/office/drawing/2014/chartex" xmlns:cx1="http://schemas.microsoft.com/office/drawing/2015/9/8/chartex" xmlns:cx2="http://schemas.microsoft.com/office/drawing/2015/10/21/chartex" xmlns:cx3="http://schemas.microsoft.com/office/drawing/2016/5/9/chartex" xmlns:cx4="http://schemas.microsoft.com/office/drawing/2016/5/10/chartex" xmlns:cx5="http://schemas.microsoft.com/office/drawing/2016/5/11/chartex" xmlns:cx6="http://schemas.microsoft.com/office/drawing/2016/5/12/chartex" xmlns:cx7="http://schemas.microsoft.com/office/drawing/2016/5/13/chartex" xmlns:cx8="http://schemas.microsoft.com/office/drawing/2016/5/14/chartex" xmlns:mc="http://schemas.openxmlformats.org/markup-compatibility/2006" xmlns:aink="http://schemas.microsoft.com/office/drawing/2016/ink" xmlns:am3d="http://schemas.microsoft.com/office/drawing/2017/model3d" xmlns:o="urn:schemas-microsoft-com:office:office" xmlns:r="http://schemas.openxmlformats.org/officeDocument/2006/relationships" xmlns:m="http://schemas.openxmlformats.org/officeDocument/2006/math" xmlns:v="urn:schemas-microsoft-com:vml" xmlns:wp14="http://schemas.microsoft.com/office/word/2010/wordprocessingDrawing" xmlns:wp="http://schemas.openxmlformats.org/drawingml/2006/wordprocessingDrawing" xmlns:w10="urn:schemas-microsoft-com:office:word" xmlns:w="http://schemas.openxmlformats.org/wordprocessingml/2006/main" xmlns:w14="http://schemas.microsoft.com/office/word/2010/wordml" xmlns:w15="http://schemas.microsoft.com/office/word/2012/wordml" xmlns:w16cid="http://schemas.microsoft.com/office/word/2016/wordml/cid" xmlns:w16se="http://schemas.microsoft.com/office/word/2015/wordml/symex" xmlns:wpg="http://schemas.microsoft.com/office/word/2010/wordprocessingGroup" xmlns:wpi="http://schemas.microsoft.com/office/word/2010/wordprocessingInk" xmlns:wne="http://schemas.microsoft.com/office/word/2006/wordml" xmlns:wps="http://schemas.microsoft.com/office/word/2010/wordprocessingShape" mc:Ignorable="w14 w15 w16se w16cid wp14">
+<w:endnotes xmlns:wpc="http://schemas.microsoft.com/office/word/2010/wordprocessingCanvas" xmlns:mc="http://schemas.openxmlformats.org/markup-compatibility/2006" xmlns:o="urn:schemas-microsoft-com:office:office" xmlns:r="http://schemas.openxmlformats.org/officeDocument/2006/relationships" xmlns:m="http://schemas.openxmlformats.org/officeDocument/2006/math" xmlns:v="urn:schemas-microsoft-com:vml" xmlns:wp14="http://schemas.microsoft.com/office/word/2010/wordprocessingDrawing" xmlns:wp="http://schemas.openxmlformats.org/drawingml/2006/wordprocessingDrawing" xmlns:w10="urn:schemas-microsoft-com:office:word" xmlns:w="http://schemas.openxmlformats.org/wordprocessingml/2006/main" xmlns:w14="http://schemas.microsoft.com/office/word/2010/wordml" xmlns:w15="http://schemas.microsoft.com/office/word/2012/wordml" xmlns:wpg="http://schemas.microsoft.com/office/word/2010/wordprocessingGroup" xmlns:wpi="http://schemas.microsoft.com/office/word/2010/wordprocessingInk" xmlns:wne="http://schemas.microsoft.com/office/word/2006/wordml" xmlns:wps="http://schemas.microsoft.com/office/word/2010/wordprocessingShape" mc:Ignorable="w14 w15 wp14">
   <w:endnote w:type="separator" w:id="-1">
     <w:p>
       <w:pPr>
@@ -2278,7 +2345,7 @@
 </file>
 
 <file path=word/footer1.xml><?xml version="1.0" encoding="utf-8"?>
-<w:ftr xmlns:wpc="http://schemas.microsoft.com/office/word/2010/wordprocessingCanvas" xmlns:cx="http://schemas.microsoft.com/office/drawing/2014/chartex" xmlns:cx1="http://schemas.microsoft.com/office/drawing/2015/9/8/chartex" xmlns:cx2="http://schemas.microsoft.com/office/drawing/2015/10/21/chartex" xmlns:cx3="http://schemas.microsoft.com/office/drawing/2016/5/9/chartex" xmlns:cx4="http://schemas.microsoft.com/office/drawing/2016/5/10/chartex" xmlns:cx5="http://schemas.microsoft.com/office/drawing/2016/5/11/chartex" xmlns:cx6="http://schemas.microsoft.com/office/drawing/2016/5/12/chartex" xmlns:cx7="http://schemas.microsoft.com/office/drawing/2016/5/13/chartex" xmlns:cx8="http://schemas.microsoft.com/office/drawing/2016/5/14/chartex" xmlns:mc="http://schemas.openxmlformats.org/markup-compatibility/2006" xmlns:aink="http://schemas.microsoft.com/office/drawing/2016/ink" xmlns:am3d="http://schemas.microsoft.com/office/drawing/2017/model3d" xmlns:o="urn:schemas-microsoft-com:office:office" xmlns:r="http://schemas.openxmlformats.org/officeDocument/2006/relationships" xmlns:m="http://schemas.openxmlformats.org/officeDocument/2006/math" xmlns:v="urn:schemas-microsoft-com:vml" xmlns:wp14="http://schemas.microsoft.com/office/word/2010/wordprocessingDrawing" xmlns:wp="http://schemas.openxmlformats.org/drawingml/2006/wordprocessingDrawing" xmlns:w10="urn:schemas-microsoft-com:office:word" xmlns:w="http://schemas.openxmlformats.org/wordprocessingml/2006/main" xmlns:w14="http://schemas.microsoft.com/office/word/2010/wordml" xmlns:w15="http://schemas.microsoft.com/office/word/2012/wordml" xmlns:w16cid="http://schemas.microsoft.com/office/word/2016/wordml/cid" xmlns:w16se="http://schemas.microsoft.com/office/word/2015/wordml/symex" xmlns:wpg="http://schemas.microsoft.com/office/word/2010/wordprocessingGroup" xmlns:wpi="http://schemas.microsoft.com/office/word/2010/wordprocessingInk" xmlns:wne="http://schemas.microsoft.com/office/word/2006/wordml" xmlns:wps="http://schemas.microsoft.com/office/word/2010/wordprocessingShape" mc:Ignorable="w14 w15 w16se w16cid wp14">
+<w:ftr xmlns:wpc="http://schemas.microsoft.com/office/word/2010/wordprocessingCanvas" xmlns:mc="http://schemas.openxmlformats.org/markup-compatibility/2006" xmlns:o="urn:schemas-microsoft-com:office:office" xmlns:r="http://schemas.openxmlformats.org/officeDocument/2006/relationships" xmlns:m="http://schemas.openxmlformats.org/officeDocument/2006/math" xmlns:v="urn:schemas-microsoft-com:vml" xmlns:wp14="http://schemas.microsoft.com/office/word/2010/wordprocessingDrawing" xmlns:wp="http://schemas.openxmlformats.org/drawingml/2006/wordprocessingDrawing" xmlns:w10="urn:schemas-microsoft-com:office:word" xmlns:w="http://schemas.openxmlformats.org/wordprocessingml/2006/main" xmlns:w14="http://schemas.microsoft.com/office/word/2010/wordml" xmlns:w15="http://schemas.microsoft.com/office/word/2012/wordml" xmlns:wpg="http://schemas.microsoft.com/office/word/2010/wordprocessingGroup" xmlns:wpi="http://schemas.microsoft.com/office/word/2010/wordprocessingInk" xmlns:wne="http://schemas.microsoft.com/office/word/2006/wordml" xmlns:wps="http://schemas.microsoft.com/office/word/2010/wordprocessingShape" mc:Ignorable="w14 w15 wp14">
   <w:sdt>
     <w:sdtPr>
       <w:rPr>
@@ -2370,7 +2437,7 @@
                                   <w:noProof/>
                                   <w:lang w:val="de-DE"/>
                                 </w:rPr>
-                                <w:t>2</w:t>
+                                <w:t>4</w:t>
                               </w:r>
                               <w:r>
                                 <w:fldChar w:fldCharType="end"/>
@@ -2434,7 +2501,7 @@
                             <w:noProof/>
                             <w:lang w:val="de-DE"/>
                           </w:rPr>
-                          <w:t>2</w:t>
+                          <w:t>4</w:t>
                         </w:r>
                         <w:r>
                           <w:fldChar w:fldCharType="end"/>
@@ -2515,7 +2582,7 @@
                 </wp:anchor>
               </w:drawing>
             </mc:Choice>
-            <mc:Fallback>
+            <mc:Fallback xmlns:w16se="http://schemas.microsoft.com/office/word/2015/wordml/symex" xmlns:w16cid="http://schemas.microsoft.com/office/word/2016/wordml/cid" xmlns:am3d="http://schemas.microsoft.com/office/drawing/2017/model3d" xmlns:aink="http://schemas.microsoft.com/office/drawing/2016/ink" xmlns:cx8="http://schemas.microsoft.com/office/drawing/2016/5/14/chartex" xmlns:cx7="http://schemas.microsoft.com/office/drawing/2016/5/13/chartex" xmlns:cx6="http://schemas.microsoft.com/office/drawing/2016/5/12/chartex" xmlns:cx5="http://schemas.microsoft.com/office/drawing/2016/5/11/chartex" xmlns:cx4="http://schemas.microsoft.com/office/drawing/2016/5/10/chartex" xmlns:cx3="http://schemas.microsoft.com/office/drawing/2016/5/9/chartex" xmlns:cx2="http://schemas.microsoft.com/office/drawing/2015/10/21/chartex" xmlns:cx1="http://schemas.microsoft.com/office/drawing/2015/9/8/chartex" xmlns:cx="http://schemas.microsoft.com/office/drawing/2014/chartex">
               <w:pict>
                 <v:shapetype w14:anchorId="4346D242" id="_x0000_t32" coordsize="21600,21600" o:spt="32" o:oned="t" path="m,l21600,21600e" filled="f">
                   <v:path arrowok="t" fillok="f" o:connecttype="none"/>
@@ -2535,7 +2602,7 @@
 </file>
 
 <file path=word/footnotes.xml><?xml version="1.0" encoding="utf-8"?>
-<w:footnotes xmlns:wpc="http://schemas.microsoft.com/office/word/2010/wordprocessingCanvas" xmlns:cx="http://schemas.microsoft.com/office/drawing/2014/chartex" xmlns:cx1="http://schemas.microsoft.com/office/drawing/2015/9/8/chartex" xmlns:cx2="http://schemas.microsoft.com/office/drawing/2015/10/21/chartex" xmlns:cx3="http://schemas.microsoft.com/office/drawing/2016/5/9/chartex" xmlns:cx4="http://schemas.microsoft.com/office/drawing/2016/5/10/chartex" xmlns:cx5="http://schemas.microsoft.com/office/drawing/2016/5/11/chartex" xmlns:cx6="http://schemas.microsoft.com/office/drawing/2016/5/12/chartex" xmlns:cx7="http://schemas.microsoft.com/office/drawing/2016/5/13/chartex" xmlns:cx8="http://schemas.microsoft.com/office/drawing/2016/5/14/chartex" xmlns:mc="http://schemas.openxmlformats.org/markup-compatibility/2006" xmlns:aink="http://schemas.microsoft.com/office/drawing/2016/ink" xmlns:am3d="http://schemas.microsoft.com/office/drawing/2017/model3d" xmlns:o="urn:schemas-microsoft-com:office:office" xmlns:r="http://schemas.openxmlformats.org/officeDocument/2006/relationships" xmlns:m="http://schemas.openxmlformats.org/officeDocument/2006/math" xmlns:v="urn:schemas-microsoft-com:vml" xmlns:wp14="http://schemas.microsoft.com/office/word/2010/wordprocessingDrawing" xmlns:wp="http://schemas.openxmlformats.org/drawingml/2006/wordprocessingDrawing" xmlns:w10="urn:schemas-microsoft-com:office:word" xmlns:w="http://schemas.openxmlformats.org/wordprocessingml/2006/main" xmlns:w14="http://schemas.microsoft.com/office/word/2010/wordml" xmlns:w15="http://schemas.microsoft.com/office/word/2012/wordml" xmlns:w16cid="http://schemas.microsoft.com/office/word/2016/wordml/cid" xmlns:w16se="http://schemas.microsoft.com/office/word/2015/wordml/symex" xmlns:wpg="http://schemas.microsoft.com/office/word/2010/wordprocessingGroup" xmlns:wpi="http://schemas.microsoft.com/office/word/2010/wordprocessingInk" xmlns:wne="http://schemas.microsoft.com/office/word/2006/wordml" xmlns:wps="http://schemas.microsoft.com/office/word/2010/wordprocessingShape" mc:Ignorable="w14 w15 w16se w16cid wp14">
+<w:footnotes xmlns:wpc="http://schemas.microsoft.com/office/word/2010/wordprocessingCanvas" xmlns:mc="http://schemas.openxmlformats.org/markup-compatibility/2006" xmlns:o="urn:schemas-microsoft-com:office:office" xmlns:r="http://schemas.openxmlformats.org/officeDocument/2006/relationships" xmlns:m="http://schemas.openxmlformats.org/officeDocument/2006/math" xmlns:v="urn:schemas-microsoft-com:vml" xmlns:wp14="http://schemas.microsoft.com/office/word/2010/wordprocessingDrawing" xmlns:wp="http://schemas.openxmlformats.org/drawingml/2006/wordprocessingDrawing" xmlns:w10="urn:schemas-microsoft-com:office:word" xmlns:w="http://schemas.openxmlformats.org/wordprocessingml/2006/main" xmlns:w14="http://schemas.microsoft.com/office/word/2010/wordml" xmlns:w15="http://schemas.microsoft.com/office/word/2012/wordml" xmlns:wpg="http://schemas.microsoft.com/office/word/2010/wordprocessingGroup" xmlns:wpi="http://schemas.microsoft.com/office/word/2010/wordprocessingInk" xmlns:wne="http://schemas.microsoft.com/office/word/2006/wordml" xmlns:wps="http://schemas.microsoft.com/office/word/2010/wordprocessingShape" mc:Ignorable="w14 w15 wp14">
   <w:footnote w:type="separator" w:id="-1">
     <w:p>
       <w:pPr>
@@ -2560,7 +2627,7 @@
 </file>
 
 <file path=word/header1.xml><?xml version="1.0" encoding="utf-8"?>
-<w:hdr xmlns:wpc="http://schemas.microsoft.com/office/word/2010/wordprocessingCanvas" xmlns:cx="http://schemas.microsoft.com/office/drawing/2014/chartex" xmlns:cx1="http://schemas.microsoft.com/office/drawing/2015/9/8/chartex" xmlns:cx2="http://schemas.microsoft.com/office/drawing/2015/10/21/chartex" xmlns:cx3="http://schemas.microsoft.com/office/drawing/2016/5/9/chartex" xmlns:cx4="http://schemas.microsoft.com/office/drawing/2016/5/10/chartex" xmlns:cx5="http://schemas.microsoft.com/office/drawing/2016/5/11/chartex" xmlns:cx6="http://schemas.microsoft.com/office/drawing/2016/5/12/chartex" xmlns:cx7="http://schemas.microsoft.com/office/drawing/2016/5/13/chartex" xmlns:cx8="http://schemas.microsoft.com/office/drawing/2016/5/14/chartex" xmlns:mc="http://schemas.openxmlformats.org/markup-compatibility/2006" xmlns:aink="http://schemas.microsoft.com/office/drawing/2016/ink" xmlns:am3d="http://schemas.microsoft.com/office/drawing/2017/model3d" xmlns:o="urn:schemas-microsoft-com:office:office" xmlns:r="http://schemas.openxmlformats.org/officeDocument/2006/relationships" xmlns:m="http://schemas.openxmlformats.org/officeDocument/2006/math" xmlns:v="urn:schemas-microsoft-com:vml" xmlns:wp14="http://schemas.microsoft.com/office/word/2010/wordprocessingDrawing" xmlns:wp="http://schemas.openxmlformats.org/drawingml/2006/wordprocessingDrawing" xmlns:w10="urn:schemas-microsoft-com:office:word" xmlns:w="http://schemas.openxmlformats.org/wordprocessingml/2006/main" xmlns:w14="http://schemas.microsoft.com/office/word/2010/wordml" xmlns:w15="http://schemas.microsoft.com/office/word/2012/wordml" xmlns:w16cid="http://schemas.microsoft.com/office/word/2016/wordml/cid" xmlns:w16se="http://schemas.microsoft.com/office/word/2015/wordml/symex" xmlns:wpg="http://schemas.microsoft.com/office/word/2010/wordprocessingGroup" xmlns:wpi="http://schemas.microsoft.com/office/word/2010/wordprocessingInk" xmlns:wne="http://schemas.microsoft.com/office/word/2006/wordml" xmlns:wps="http://schemas.microsoft.com/office/word/2010/wordprocessingShape" mc:Ignorable="w14 w15 w16se w16cid wp14">
+<w:hdr xmlns:wpc="http://schemas.microsoft.com/office/word/2010/wordprocessingCanvas" xmlns:mc="http://schemas.openxmlformats.org/markup-compatibility/2006" xmlns:o="urn:schemas-microsoft-com:office:office" xmlns:r="http://schemas.openxmlformats.org/officeDocument/2006/relationships" xmlns:m="http://schemas.openxmlformats.org/officeDocument/2006/math" xmlns:v="urn:schemas-microsoft-com:vml" xmlns:wp14="http://schemas.microsoft.com/office/word/2010/wordprocessingDrawing" xmlns:wp="http://schemas.openxmlformats.org/drawingml/2006/wordprocessingDrawing" xmlns:w10="urn:schemas-microsoft-com:office:word" xmlns:w="http://schemas.openxmlformats.org/wordprocessingml/2006/main" xmlns:w14="http://schemas.microsoft.com/office/word/2010/wordml" xmlns:w15="http://schemas.microsoft.com/office/word/2012/wordml" xmlns:wpg="http://schemas.microsoft.com/office/word/2010/wordprocessingGroup" xmlns:wpi="http://schemas.microsoft.com/office/word/2010/wordprocessingInk" xmlns:wne="http://schemas.microsoft.com/office/word/2006/wordml" xmlns:wps="http://schemas.microsoft.com/office/word/2010/wordprocessingShape" mc:Ignorable="w14 w15 wp14">
   <w:p>
     <w:pPr>
       <w:pStyle w:val="Kopfzeile"/>
@@ -2581,7 +2648,7 @@
 </file>
 
 <file path=word/numbering.xml><?xml version="1.0" encoding="utf-8"?>
-<w:numbering xmlns:wpc="http://schemas.microsoft.com/office/word/2010/wordprocessingCanvas" xmlns:cx="http://schemas.microsoft.com/office/drawing/2014/chartex" xmlns:cx1="http://schemas.microsoft.com/office/drawing/2015/9/8/chartex" xmlns:cx2="http://schemas.microsoft.com/office/drawing/2015/10/21/chartex" xmlns:cx3="http://schemas.microsoft.com/office/drawing/2016/5/9/chartex" xmlns:cx4="http://schemas.microsoft.com/office/drawing/2016/5/10/chartex" xmlns:cx5="http://schemas.microsoft.com/office/drawing/2016/5/11/chartex" xmlns:cx6="http://schemas.microsoft.com/office/drawing/2016/5/12/chartex" xmlns:cx7="http://schemas.microsoft.com/office/drawing/2016/5/13/chartex" xmlns:cx8="http://schemas.microsoft.com/office/drawing/2016/5/14/chartex" xmlns:mc="http://schemas.openxmlformats.org/markup-compatibility/2006" xmlns:aink="http://schemas.microsoft.com/office/drawing/2016/ink" xmlns:am3d="http://schemas.microsoft.com/office/drawing/2017/model3d" xmlns:o="urn:schemas-microsoft-com:office:office" xmlns:r="http://schemas.openxmlformats.org/officeDocument/2006/relationships" xmlns:m="http://schemas.openxmlformats.org/officeDocument/2006/math" xmlns:v="urn:schemas-microsoft-com:vml" xmlns:wp14="http://schemas.microsoft.com/office/word/2010/wordprocessingDrawing" xmlns:wp="http://schemas.openxmlformats.org/drawingml/2006/wordprocessingDrawing" xmlns:w10="urn:schemas-microsoft-com:office:word" xmlns:w="http://schemas.openxmlformats.org/wordprocessingml/2006/main" xmlns:w14="http://schemas.microsoft.com/office/word/2010/wordml" xmlns:w15="http://schemas.microsoft.com/office/word/2012/wordml" xmlns:w16cid="http://schemas.microsoft.com/office/word/2016/wordml/cid" xmlns:w16se="http://schemas.microsoft.com/office/word/2015/wordml/symex" xmlns:wpg="http://schemas.microsoft.com/office/word/2010/wordprocessingGroup" xmlns:wpi="http://schemas.microsoft.com/office/word/2010/wordprocessingInk" xmlns:wne="http://schemas.microsoft.com/office/word/2006/wordml" xmlns:wps="http://schemas.microsoft.com/office/word/2010/wordprocessingShape" mc:Ignorable="w14 w15 w16se w16cid wp14">
+<w:numbering xmlns:wpc="http://schemas.microsoft.com/office/word/2010/wordprocessingCanvas" xmlns:mc="http://schemas.openxmlformats.org/markup-compatibility/2006" xmlns:o="urn:schemas-microsoft-com:office:office" xmlns:r="http://schemas.openxmlformats.org/officeDocument/2006/relationships" xmlns:m="http://schemas.openxmlformats.org/officeDocument/2006/math" xmlns:v="urn:schemas-microsoft-com:vml" xmlns:wp14="http://schemas.microsoft.com/office/word/2010/wordprocessingDrawing" xmlns:wp="http://schemas.openxmlformats.org/drawingml/2006/wordprocessingDrawing" xmlns:w10="urn:schemas-microsoft-com:office:word" xmlns:w="http://schemas.openxmlformats.org/wordprocessingml/2006/main" xmlns:w14="http://schemas.microsoft.com/office/word/2010/wordml" xmlns:w15="http://schemas.microsoft.com/office/word/2012/wordml" xmlns:wpg="http://schemas.microsoft.com/office/word/2010/wordprocessingGroup" xmlns:wpi="http://schemas.microsoft.com/office/word/2010/wordprocessingInk" xmlns:wne="http://schemas.microsoft.com/office/word/2006/wordml" xmlns:wps="http://schemas.microsoft.com/office/word/2010/wordprocessingShape" mc:Ignorable="w14 w15 wp14">
   <w:abstractNum w:abstractNumId="0" w15:restartNumberingAfterBreak="0">
     <w:nsid w:val="39621E59"/>
     <w:multiLevelType w:val="multilevel"/>
@@ -2799,7 +2866,7 @@
 </file>
 
 <file path=word/styles.xml><?xml version="1.0" encoding="utf-8"?>
-<w:styles xmlns:mc="http://schemas.openxmlformats.org/markup-compatibility/2006" xmlns:r="http://schemas.openxmlformats.org/officeDocument/2006/relationships" xmlns:w="http://schemas.openxmlformats.org/wordprocessingml/2006/main" xmlns:w14="http://schemas.microsoft.com/office/word/2010/wordml" xmlns:w15="http://schemas.microsoft.com/office/word/2012/wordml" xmlns:w16cid="http://schemas.microsoft.com/office/word/2016/wordml/cid" xmlns:w16se="http://schemas.microsoft.com/office/word/2015/wordml/symex" mc:Ignorable="w14 w15 w16se w16cid">
+<w:styles xmlns:mc="http://schemas.openxmlformats.org/markup-compatibility/2006" xmlns:r="http://schemas.openxmlformats.org/officeDocument/2006/relationships" xmlns:w="http://schemas.openxmlformats.org/wordprocessingml/2006/main" xmlns:w14="http://schemas.microsoft.com/office/word/2010/wordml" xmlns:w15="http://schemas.microsoft.com/office/word/2012/wordml" mc:Ignorable="w14 w15">
   <w:docDefaults>
     <w:rPrDefault>
       <w:rPr>
@@ -2815,7 +2882,7 @@
       </w:pPr>
     </w:pPrDefault>
   </w:docDefaults>
-  <w:latentStyles w:defLockedState="0" w:defUIPriority="99" w:defSemiHidden="0" w:defUnhideWhenUsed="0" w:defQFormat="0" w:count="375">
+  <w:latentStyles w:defLockedState="0" w:defUIPriority="99" w:defSemiHidden="0" w:defUnhideWhenUsed="0" w:defQFormat="0" w:count="371">
     <w:lsdException w:name="Normal" w:uiPriority="0" w:qFormat="1"/>
     <w:lsdException w:name="heading 1" w:uiPriority="9" w:qFormat="1"/>
     <w:lsdException w:name="heading 2" w:semiHidden="1" w:uiPriority="9" w:unhideWhenUsed="1" w:qFormat="1"/>
@@ -2921,6 +2988,7 @@
     <w:lsdException w:name="HTML Sample" w:semiHidden="1" w:unhideWhenUsed="1"/>
     <w:lsdException w:name="HTML Typewriter" w:semiHidden="1" w:unhideWhenUsed="1"/>
     <w:lsdException w:name="HTML Variable" w:semiHidden="1" w:unhideWhenUsed="1"/>
+    <w:lsdException w:name="Normal Table" w:semiHidden="1" w:unhideWhenUsed="1"/>
     <w:lsdException w:name="annotation subject" w:semiHidden="1" w:unhideWhenUsed="1"/>
     <w:lsdException w:name="No List" w:semiHidden="1" w:unhideWhenUsed="1"/>
     <w:lsdException w:name="Outline List 1" w:semiHidden="1" w:unhideWhenUsed="1"/>
@@ -2964,8 +3032,10 @@
     <w:lsdException w:name="Table Elegant" w:semiHidden="1" w:unhideWhenUsed="1"/>
     <w:lsdException w:name="Table Professional" w:semiHidden="1" w:unhideWhenUsed="1"/>
     <w:lsdException w:name="Table Subtle 1" w:semiHidden="1" w:unhideWhenUsed="1"/>
+    <w:lsdException w:name="Table Subtle 2" w:semiHidden="1" w:unhideWhenUsed="1"/>
     <w:lsdException w:name="Table Web 1" w:semiHidden="1" w:unhideWhenUsed="1"/>
     <w:lsdException w:name="Table Web 2" w:semiHidden="1" w:unhideWhenUsed="1"/>
+    <w:lsdException w:name="Table Web 3" w:semiHidden="1" w:unhideWhenUsed="1"/>
     <w:lsdException w:name="Balloon Text" w:semiHidden="1" w:unhideWhenUsed="1"/>
     <w:lsdException w:name="Table Grid" w:uiPriority="39"/>
     <w:lsdException w:name="Table Theme" w:semiHidden="1" w:unhideWhenUsed="1"/>
@@ -3184,10 +3254,6 @@
     <w:lsdException w:name="List Table 5 Dark Accent 6" w:uiPriority="50"/>
     <w:lsdException w:name="List Table 6 Colorful Accent 6" w:uiPriority="51"/>
     <w:lsdException w:name="List Table 7 Colorful Accent 6" w:uiPriority="52"/>
-    <w:lsdException w:name="Mention" w:semiHidden="1" w:unhideWhenUsed="1"/>
-    <w:lsdException w:name="Smart Hyperlink" w:semiHidden="1" w:unhideWhenUsed="1"/>
-    <w:lsdException w:name="Hashtag" w:semiHidden="1" w:unhideWhenUsed="1"/>
-    <w:lsdException w:name="Unresolved Mention" w:semiHidden="1" w:unhideWhenUsed="1"/>
   </w:latentStyles>
   <w:style w:type="paragraph" w:default="1" w:styleId="Standard">
     <w:name w:val="Normal"/>
@@ -3249,7 +3315,6 @@
     <w:next w:val="Standard"/>
     <w:link w:val="berschrift3Zchn"/>
     <w:uiPriority w:val="9"/>
-    <w:semiHidden/>
     <w:unhideWhenUsed/>
     <w:qFormat/>
     <w:rsid w:val="00867354"/>
@@ -3488,7 +3553,6 @@
     <w:basedOn w:val="Absatz-Standardschriftart"/>
     <w:link w:val="berschrift3"/>
     <w:uiPriority w:val="9"/>
-    <w:semiHidden/>
     <w:rsid w:val="00867354"/>
     <w:rPr>
       <w:rFonts w:asciiTheme="majorHAnsi" w:eastAsiaTheme="majorEastAsia" w:hAnsiTheme="majorHAnsi" w:cstheme="majorBidi"/>
@@ -3687,6 +3751,25 @@
       <w:ind w:left="720"/>
       <w:contextualSpacing/>
     </w:pPr>
+  </w:style>
+  <w:style w:type="table" w:styleId="Tabellenraster">
+    <w:name w:val="Table Grid"/>
+    <w:basedOn w:val="NormaleTabelle"/>
+    <w:uiPriority w:val="39"/>
+    <w:rsid w:val="00A31FC7"/>
+    <w:pPr>
+      <w:spacing w:after="0" w:line="240" w:lineRule="auto"/>
+    </w:pPr>
+    <w:tblPr>
+      <w:tblBorders>
+        <w:top w:val="single" w:sz="4" w:space="0" w:color="auto"/>
+        <w:left w:val="single" w:sz="4" w:space="0" w:color="auto"/>
+        <w:bottom w:val="single" w:sz="4" w:space="0" w:color="auto"/>
+        <w:right w:val="single" w:sz="4" w:space="0" w:color="auto"/>
+        <w:insideH w:val="single" w:sz="4" w:space="0" w:color="auto"/>
+        <w:insideV w:val="single" w:sz="4" w:space="0" w:color="auto"/>
+      </w:tblBorders>
+    </w:tblPr>
   </w:style>
 </w:styles>
 </file>
@@ -3957,7 +4040,7 @@
 </file>
 
 <file path=customXml/itemProps1.xml><?xml version="1.0" encoding="utf-8"?>
-<ds:datastoreItem xmlns:ds="http://schemas.openxmlformats.org/officeDocument/2006/customXml" ds:itemID="{87D03A5F-DCE9-4D8B-ADFC-CBEEECA9E651}">
+<ds:datastoreItem xmlns:ds="http://schemas.openxmlformats.org/officeDocument/2006/customXml" ds:itemID="{443F5C46-41D6-4E31-B9F0-C9023E5983BD}">
   <ds:schemaRefs>
     <ds:schemaRef ds:uri="http://schemas.openxmlformats.org/officeDocument/2006/bibliography"/>
   </ds:schemaRefs>

</xml_diff>

<commit_message>
added classes for game and screens and a switch to determine game state in setup
</commit_message>
<xml_diff>
--- a/src/documents/SA_Vorlage_MZI.docx
+++ b/src/documents/SA_Vorlage_MZI.docx
@@ -73,7 +73,7 @@
             </w:rPr>
             <w:fldChar w:fldCharType="separate"/>
           </w:r>
-          <w:hyperlink w:anchor="_Toc523048253" w:history="1">
+          <w:hyperlink w:anchor="_Toc536105910" w:history="1">
             <w:r>
               <w:rPr>
                 <w:rStyle w:val="Hyperlink"/>
@@ -115,7 +115,7 @@
                 <w:noProof/>
                 <w:webHidden/>
               </w:rPr>
-              <w:instrText xml:space="preserve"> PAGEREF _Toc523048253 \h </w:instrText>
+              <w:instrText xml:space="preserve"> PAGEREF _Toc536105910 \h </w:instrText>
             </w:r>
             <w:r>
               <w:rPr>
@@ -135,7 +135,7 @@
                 <w:noProof/>
                 <w:webHidden/>
               </w:rPr>
-              <w:t>2</w:t>
+              <w:t>3</w:t>
             </w:r>
             <w:r>
               <w:rPr>
@@ -159,7 +159,7 @@
               <w:lang w:eastAsia="de-CH"/>
             </w:rPr>
           </w:pPr>
-          <w:hyperlink w:anchor="_Toc523048254" w:history="1">
+          <w:hyperlink w:anchor="_Toc536105911" w:history="1">
             <w:r>
               <w:rPr>
                 <w:rStyle w:val="Hyperlink"/>
@@ -201,7 +201,7 @@
                 <w:noProof/>
                 <w:webHidden/>
               </w:rPr>
-              <w:instrText xml:space="preserve"> PAGEREF _Toc523048254 \h </w:instrText>
+              <w:instrText xml:space="preserve"> PAGEREF _Toc536105911 \h </w:instrText>
             </w:r>
             <w:r>
               <w:rPr>
@@ -221,7 +221,7 @@
                 <w:noProof/>
                 <w:webHidden/>
               </w:rPr>
-              <w:t>2</w:t>
+              <w:t>3</w:t>
             </w:r>
             <w:r>
               <w:rPr>
@@ -245,7 +245,7 @@
               <w:lang w:eastAsia="de-CH"/>
             </w:rPr>
           </w:pPr>
-          <w:hyperlink w:anchor="_Toc523048255" w:history="1">
+          <w:hyperlink w:anchor="_Toc536105912" w:history="1">
             <w:r>
               <w:rPr>
                 <w:rStyle w:val="Hyperlink"/>
@@ -287,7 +287,7 @@
                 <w:noProof/>
                 <w:webHidden/>
               </w:rPr>
-              <w:instrText xml:space="preserve"> PAGEREF _Toc523048255 \h </w:instrText>
+              <w:instrText xml:space="preserve"> PAGEREF _Toc536105912 \h </w:instrText>
             </w:r>
             <w:r>
               <w:rPr>
@@ -307,7 +307,7 @@
                 <w:noProof/>
                 <w:webHidden/>
               </w:rPr>
-              <w:t>2</w:t>
+              <w:t>3</w:t>
             </w:r>
             <w:r>
               <w:rPr>
@@ -331,7 +331,7 @@
               <w:lang w:eastAsia="de-CH"/>
             </w:rPr>
           </w:pPr>
-          <w:hyperlink w:anchor="_Toc523048256" w:history="1">
+          <w:hyperlink w:anchor="_Toc536105913" w:history="1">
             <w:r>
               <w:rPr>
                 <w:rStyle w:val="Hyperlink"/>
@@ -373,7 +373,7 @@
                 <w:noProof/>
                 <w:webHidden/>
               </w:rPr>
-              <w:instrText xml:space="preserve"> PAGEREF _Toc523048256 \h </w:instrText>
+              <w:instrText xml:space="preserve"> PAGEREF _Toc536105913 \h </w:instrText>
             </w:r>
             <w:r>
               <w:rPr>
@@ -393,7 +393,7 @@
                 <w:noProof/>
                 <w:webHidden/>
               </w:rPr>
-              <w:t>2</w:t>
+              <w:t>3</w:t>
             </w:r>
             <w:r>
               <w:rPr>
@@ -417,7 +417,7 @@
               <w:lang w:eastAsia="de-CH"/>
             </w:rPr>
           </w:pPr>
-          <w:hyperlink w:anchor="_Toc523048257" w:history="1">
+          <w:hyperlink w:anchor="_Toc536105914" w:history="1">
             <w:r>
               <w:rPr>
                 <w:rStyle w:val="Hyperlink"/>
@@ -438,7 +438,7 @@
                 <w:rStyle w:val="Hyperlink"/>
                 <w:noProof/>
               </w:rPr>
-              <w:t>Gantt Zeitplan</w:t>
+              <w:t>Detaillierter Projektantrag</w:t>
             </w:r>
             <w:r>
               <w:rPr>
@@ -459,7 +459,7 @@
                 <w:noProof/>
                 <w:webHidden/>
               </w:rPr>
-              <w:instrText xml:space="preserve"> PAGEREF _Toc523048257 \h </w:instrText>
+              <w:instrText xml:space="preserve"> PAGEREF _Toc536105914 \h </w:instrText>
             </w:r>
             <w:r>
               <w:rPr>
@@ -479,7 +479,7 @@
                 <w:noProof/>
                 <w:webHidden/>
               </w:rPr>
-              <w:t>2</w:t>
+              <w:t>3</w:t>
             </w:r>
             <w:r>
               <w:rPr>
@@ -503,7 +503,7 @@
               <w:lang w:eastAsia="de-CH"/>
             </w:rPr>
           </w:pPr>
-          <w:hyperlink w:anchor="_Toc523048258" w:history="1">
+          <w:hyperlink w:anchor="_Toc536105915" w:history="1">
             <w:r>
               <w:rPr>
                 <w:rStyle w:val="Hyperlink"/>
@@ -524,6 +524,178 @@
                 <w:rStyle w:val="Hyperlink"/>
                 <w:noProof/>
               </w:rPr>
+              <w:t>Must-Have &amp; Nice-to-Have</w:t>
+            </w:r>
+            <w:r>
+              <w:rPr>
+                <w:noProof/>
+                <w:webHidden/>
+              </w:rPr>
+              <w:tab/>
+            </w:r>
+            <w:r>
+              <w:rPr>
+                <w:noProof/>
+                <w:webHidden/>
+              </w:rPr>
+              <w:fldChar w:fldCharType="begin"/>
+            </w:r>
+            <w:r>
+              <w:rPr>
+                <w:noProof/>
+                <w:webHidden/>
+              </w:rPr>
+              <w:instrText xml:space="preserve"> PAGEREF _Toc536105915 \h </w:instrText>
+            </w:r>
+            <w:r>
+              <w:rPr>
+                <w:noProof/>
+                <w:webHidden/>
+              </w:rPr>
+            </w:r>
+            <w:r>
+              <w:rPr>
+                <w:noProof/>
+                <w:webHidden/>
+              </w:rPr>
+              <w:fldChar w:fldCharType="separate"/>
+            </w:r>
+            <w:r>
+              <w:rPr>
+                <w:noProof/>
+                <w:webHidden/>
+              </w:rPr>
+              <w:t>3</w:t>
+            </w:r>
+            <w:r>
+              <w:rPr>
+                <w:noProof/>
+                <w:webHidden/>
+              </w:rPr>
+              <w:fldChar w:fldCharType="end"/>
+            </w:r>
+          </w:hyperlink>
+        </w:p>
+        <w:p>
+          <w:pPr>
+            <w:pStyle w:val="Verzeichnis2"/>
+            <w:tabs>
+              <w:tab w:val="left" w:pos="880"/>
+              <w:tab w:val="right" w:leader="dot" w:pos="9062"/>
+            </w:tabs>
+            <w:rPr>
+              <w:rFonts w:eastAsiaTheme="minorEastAsia"/>
+              <w:noProof/>
+              <w:lang w:eastAsia="de-CH"/>
+            </w:rPr>
+          </w:pPr>
+          <w:hyperlink w:anchor="_Toc536105916" w:history="1">
+            <w:r>
+              <w:rPr>
+                <w:rStyle w:val="Hyperlink"/>
+                <w:noProof/>
+              </w:rPr>
+              <w:t>2.5</w:t>
+            </w:r>
+            <w:r>
+              <w:rPr>
+                <w:rFonts w:eastAsiaTheme="minorEastAsia"/>
+                <w:noProof/>
+                <w:lang w:eastAsia="de-CH"/>
+              </w:rPr>
+              <w:tab/>
+            </w:r>
+            <w:r>
+              <w:rPr>
+                <w:rStyle w:val="Hyperlink"/>
+                <w:noProof/>
+              </w:rPr>
+              <w:t>Gantt Zeitplan</w:t>
+            </w:r>
+            <w:r>
+              <w:rPr>
+                <w:noProof/>
+                <w:webHidden/>
+              </w:rPr>
+              <w:tab/>
+            </w:r>
+            <w:r>
+              <w:rPr>
+                <w:noProof/>
+                <w:webHidden/>
+              </w:rPr>
+              <w:fldChar w:fldCharType="begin"/>
+            </w:r>
+            <w:r>
+              <w:rPr>
+                <w:noProof/>
+                <w:webHidden/>
+              </w:rPr>
+              <w:instrText xml:space="preserve"> PAGEREF _Toc536105916 \h </w:instrText>
+            </w:r>
+            <w:r>
+              <w:rPr>
+                <w:noProof/>
+                <w:webHidden/>
+              </w:rPr>
+            </w:r>
+            <w:r>
+              <w:rPr>
+                <w:noProof/>
+                <w:webHidden/>
+              </w:rPr>
+              <w:fldChar w:fldCharType="separate"/>
+            </w:r>
+            <w:r>
+              <w:rPr>
+                <w:noProof/>
+                <w:webHidden/>
+              </w:rPr>
+              <w:t>3</w:t>
+            </w:r>
+            <w:r>
+              <w:rPr>
+                <w:noProof/>
+                <w:webHidden/>
+              </w:rPr>
+              <w:fldChar w:fldCharType="end"/>
+            </w:r>
+          </w:hyperlink>
+        </w:p>
+        <w:p>
+          <w:pPr>
+            <w:pStyle w:val="Verzeichnis2"/>
+            <w:tabs>
+              <w:tab w:val="left" w:pos="880"/>
+              <w:tab w:val="right" w:leader="dot" w:pos="9062"/>
+            </w:tabs>
+            <w:rPr>
+              <w:rFonts w:eastAsiaTheme="minorEastAsia"/>
+              <w:noProof/>
+              <w:lang w:eastAsia="de-CH"/>
+            </w:rPr>
+          </w:pPr>
+          <w:hyperlink w:anchor="_Toc536105917" w:history="1">
+            <w:r>
+              <w:rPr>
+                <w:rStyle w:val="Hyperlink"/>
+                <w:noProof/>
+              </w:rPr>
+              <w:t>2.6</w:t>
+            </w:r>
+            <w:r>
+              <w:rPr>
+                <w:rFonts w:eastAsiaTheme="minorEastAsia"/>
+                <w:noProof/>
+                <w:lang w:eastAsia="de-CH"/>
+              </w:rPr>
+              <w:tab/>
+            </w:r>
+            <w:r>
+              <w:rPr>
+                <w:rStyle w:val="Hyperlink"/>
+                <w:noProof/>
+              </w:rPr>
               <w:t>Arbeitsjournal</w:t>
             </w:r>
             <w:r>
@@ -545,7 +717,7 @@
                 <w:noProof/>
                 <w:webHidden/>
               </w:rPr>
-              <w:instrText xml:space="preserve"> PAGEREF _Toc523048258 \h </w:instrText>
+              <w:instrText xml:space="preserve"> PAGEREF _Toc536105917 \h </w:instrText>
             </w:r>
             <w:r>
               <w:rPr>
@@ -565,7 +737,7 @@
                 <w:noProof/>
                 <w:webHidden/>
               </w:rPr>
-              <w:t>2</w:t>
+              <w:t>4</w:t>
             </w:r>
             <w:r>
               <w:rPr>
@@ -589,7 +761,7 @@
               <w:lang w:eastAsia="de-CH"/>
             </w:rPr>
           </w:pPr>
-          <w:hyperlink w:anchor="_Toc523048259" w:history="1">
+          <w:hyperlink w:anchor="_Toc536105918" w:history="1">
             <w:r>
               <w:rPr>
                 <w:rStyle w:val="Hyperlink"/>
@@ -610,7 +782,7 @@
                 <w:rStyle w:val="Hyperlink"/>
                 <w:noProof/>
               </w:rPr>
-              <w:t>Projekt nach Kanban System</w:t>
+              <w:t>Wieso JavaScript und p5.js?</w:t>
             </w:r>
             <w:r>
               <w:rPr>
@@ -631,7 +803,7 @@
                 <w:noProof/>
                 <w:webHidden/>
               </w:rPr>
-              <w:instrText xml:space="preserve"> PAGEREF _Toc523048259 \h </w:instrText>
+              <w:instrText xml:space="preserve"> PAGEREF _Toc536105918 \h </w:instrText>
             </w:r>
             <w:r>
               <w:rPr>
@@ -651,7 +823,93 @@
                 <w:noProof/>
                 <w:webHidden/>
               </w:rPr>
-              <w:t>2</w:t>
+              <w:t>5</w:t>
+            </w:r>
+            <w:r>
+              <w:rPr>
+                <w:noProof/>
+                <w:webHidden/>
+              </w:rPr>
+              <w:fldChar w:fldCharType="end"/>
+            </w:r>
+          </w:hyperlink>
+        </w:p>
+        <w:p>
+          <w:pPr>
+            <w:pStyle w:val="Verzeichnis1"/>
+            <w:tabs>
+              <w:tab w:val="left" w:pos="440"/>
+              <w:tab w:val="right" w:leader="dot" w:pos="9062"/>
+            </w:tabs>
+            <w:rPr>
+              <w:rFonts w:eastAsiaTheme="minorEastAsia"/>
+              <w:noProof/>
+              <w:lang w:eastAsia="de-CH"/>
+            </w:rPr>
+          </w:pPr>
+          <w:hyperlink w:anchor="_Toc536105919" w:history="1">
+            <w:r>
+              <w:rPr>
+                <w:rStyle w:val="Hyperlink"/>
+                <w:noProof/>
+              </w:rPr>
+              <w:t>4</w:t>
+            </w:r>
+            <w:r>
+              <w:rPr>
+                <w:rFonts w:eastAsiaTheme="minorEastAsia"/>
+                <w:noProof/>
+                <w:lang w:eastAsia="de-CH"/>
+              </w:rPr>
+              <w:tab/>
+            </w:r>
+            <w:r>
+              <w:rPr>
+                <w:rStyle w:val="Hyperlink"/>
+                <w:noProof/>
+              </w:rPr>
+              <w:t>Realisation</w:t>
+            </w:r>
+            <w:r>
+              <w:rPr>
+                <w:noProof/>
+                <w:webHidden/>
+              </w:rPr>
+              <w:tab/>
+            </w:r>
+            <w:r>
+              <w:rPr>
+                <w:noProof/>
+                <w:webHidden/>
+              </w:rPr>
+              <w:fldChar w:fldCharType="begin"/>
+            </w:r>
+            <w:r>
+              <w:rPr>
+                <w:noProof/>
+                <w:webHidden/>
+              </w:rPr>
+              <w:instrText xml:space="preserve"> PAGEREF _Toc536105919 \h </w:instrText>
+            </w:r>
+            <w:r>
+              <w:rPr>
+                <w:noProof/>
+                <w:webHidden/>
+              </w:rPr>
+            </w:r>
+            <w:r>
+              <w:rPr>
+                <w:noProof/>
+                <w:webHidden/>
+              </w:rPr>
+              <w:fldChar w:fldCharType="separate"/>
+            </w:r>
+            <w:r>
+              <w:rPr>
+                <w:noProof/>
+                <w:webHidden/>
+              </w:rPr>
+              <w:t>5</w:t>
             </w:r>
             <w:r>
               <w:rPr>
@@ -675,13 +933,13 @@
               <w:lang w:eastAsia="de-CH"/>
             </w:rPr>
           </w:pPr>
-          <w:hyperlink w:anchor="_Toc523048260" w:history="1">
-            <w:r>
-              <w:rPr>
-                <w:rStyle w:val="Hyperlink"/>
-                <w:noProof/>
-              </w:rPr>
-              <w:t>3.1</w:t>
+          <w:hyperlink w:anchor="_Toc536105920" w:history="1">
+            <w:r>
+              <w:rPr>
+                <w:rStyle w:val="Hyperlink"/>
+                <w:noProof/>
+              </w:rPr>
+              <w:t>4.1</w:t>
             </w:r>
             <w:r>
               <w:rPr>
@@ -696,7 +954,7 @@
                 <w:rStyle w:val="Hyperlink"/>
                 <w:noProof/>
               </w:rPr>
-              <w:t>Informationen einholen</w:t>
+              <w:t>Ausarbeitung Konzept</w:t>
             </w:r>
             <w:r>
               <w:rPr>
@@ -717,7 +975,7 @@
                 <w:noProof/>
                 <w:webHidden/>
               </w:rPr>
-              <w:instrText xml:space="preserve"> PAGEREF _Toc523048260 \h </w:instrText>
+              <w:instrText xml:space="preserve"> PAGEREF _Toc536105920 \h </w:instrText>
             </w:r>
             <w:r>
               <w:rPr>
@@ -737,7 +995,7 @@
                 <w:noProof/>
                 <w:webHidden/>
               </w:rPr>
-              <w:t>2</w:t>
+              <w:t>5</w:t>
             </w:r>
             <w:r>
               <w:rPr>
@@ -761,13 +1019,13 @@
               <w:lang w:eastAsia="de-CH"/>
             </w:rPr>
           </w:pPr>
-          <w:hyperlink w:anchor="_Toc523048261" w:history="1">
-            <w:r>
-              <w:rPr>
-                <w:rStyle w:val="Hyperlink"/>
-                <w:noProof/>
-              </w:rPr>
-              <w:t>3.2</w:t>
+          <w:hyperlink w:anchor="_Toc536105921" w:history="1">
+            <w:r>
+              <w:rPr>
+                <w:rStyle w:val="Hyperlink"/>
+                <w:noProof/>
+              </w:rPr>
+              <w:t>4.2</w:t>
             </w:r>
             <w:r>
               <w:rPr>
@@ -782,7 +1040,7 @@
                 <w:rStyle w:val="Hyperlink"/>
                 <w:noProof/>
               </w:rPr>
-              <w:t>Planung</w:t>
+              <w:t>Einarbeitung p5.js</w:t>
             </w:r>
             <w:r>
               <w:rPr>
@@ -803,7 +1061,7 @@
                 <w:noProof/>
                 <w:webHidden/>
               </w:rPr>
-              <w:instrText xml:space="preserve"> PAGEREF _Toc523048261 \h </w:instrText>
+              <w:instrText xml:space="preserve"> PAGEREF _Toc536105921 \h </w:instrText>
             </w:r>
             <w:r>
               <w:rPr>
@@ -823,7 +1081,7 @@
                 <w:noProof/>
                 <w:webHidden/>
               </w:rPr>
-              <w:t>2</w:t>
+              <w:t>5</w:t>
             </w:r>
             <w:r>
               <w:rPr>
@@ -847,13 +1105,13 @@
               <w:lang w:eastAsia="de-CH"/>
             </w:rPr>
           </w:pPr>
-          <w:hyperlink w:anchor="_Toc523048262" w:history="1">
-            <w:r>
-              <w:rPr>
-                <w:rStyle w:val="Hyperlink"/>
-                <w:noProof/>
-              </w:rPr>
-              <w:t>3.3</w:t>
+          <w:hyperlink w:anchor="_Toc536105922" w:history="1">
+            <w:r>
+              <w:rPr>
+                <w:rStyle w:val="Hyperlink"/>
+                <w:noProof/>
+              </w:rPr>
+              <w:t>4.3</w:t>
             </w:r>
             <w:r>
               <w:rPr>
@@ -868,7 +1126,7 @@
                 <w:rStyle w:val="Hyperlink"/>
                 <w:noProof/>
               </w:rPr>
-              <w:t>Evaluation</w:t>
+              <w:t>Einarbeitung Object Orientated JS</w:t>
             </w:r>
             <w:r>
               <w:rPr>
@@ -889,7 +1147,7 @@
                 <w:noProof/>
                 <w:webHidden/>
               </w:rPr>
-              <w:instrText xml:space="preserve"> PAGEREF _Toc523048262 \h </w:instrText>
+              <w:instrText xml:space="preserve"> PAGEREF _Toc536105922 \h </w:instrText>
             </w:r>
             <w:r>
               <w:rPr>
@@ -909,7 +1167,7 @@
                 <w:noProof/>
                 <w:webHidden/>
               </w:rPr>
-              <w:t>2</w:t>
+              <w:t>5</w:t>
             </w:r>
             <w:r>
               <w:rPr>
@@ -933,13 +1191,13 @@
               <w:lang w:eastAsia="de-CH"/>
             </w:rPr>
           </w:pPr>
-          <w:hyperlink w:anchor="_Toc523048263" w:history="1">
-            <w:r>
-              <w:rPr>
-                <w:rStyle w:val="Hyperlink"/>
-                <w:noProof/>
-              </w:rPr>
-              <w:t>3.4</w:t>
+          <w:hyperlink w:anchor="_Toc536105923" w:history="1">
+            <w:r>
+              <w:rPr>
+                <w:rStyle w:val="Hyperlink"/>
+                <w:noProof/>
+              </w:rPr>
+              <w:t>4.4</w:t>
             </w:r>
             <w:r>
               <w:rPr>
@@ -954,7 +1212,7 @@
                 <w:rStyle w:val="Hyperlink"/>
                 <w:noProof/>
               </w:rPr>
-              <w:t>Entwicklung</w:t>
+              <w:t>Website Framework</w:t>
             </w:r>
             <w:r>
               <w:rPr>
@@ -975,7 +1233,7 @@
                 <w:noProof/>
                 <w:webHidden/>
               </w:rPr>
-              <w:instrText xml:space="preserve"> PAGEREF _Toc523048263 \h </w:instrText>
+              <w:instrText xml:space="preserve"> PAGEREF _Toc536105923 \h </w:instrText>
             </w:r>
             <w:r>
               <w:rPr>
@@ -995,7 +1253,7 @@
                 <w:noProof/>
                 <w:webHidden/>
               </w:rPr>
-              <w:t>2</w:t>
+              <w:t>5</w:t>
             </w:r>
             <w:r>
               <w:rPr>
@@ -1019,13 +1277,13 @@
               <w:lang w:eastAsia="de-CH"/>
             </w:rPr>
           </w:pPr>
-          <w:hyperlink w:anchor="_Toc523048264" w:history="1">
-            <w:r>
-              <w:rPr>
-                <w:rStyle w:val="Hyperlink"/>
-                <w:noProof/>
-              </w:rPr>
-              <w:t>3.5</w:t>
+          <w:hyperlink w:anchor="_Toc536105924" w:history="1">
+            <w:r>
+              <w:rPr>
+                <w:rStyle w:val="Hyperlink"/>
+                <w:noProof/>
+              </w:rPr>
+              <w:t>4.5</w:t>
             </w:r>
             <w:r>
               <w:rPr>
@@ -1040,7 +1298,7 @@
                 <w:rStyle w:val="Hyperlink"/>
                 <w:noProof/>
               </w:rPr>
-              <w:t>Testing</w:t>
+              <w:t>Spielecharakter</w:t>
             </w:r>
             <w:r>
               <w:rPr>
@@ -1061,7 +1319,7 @@
                 <w:noProof/>
                 <w:webHidden/>
               </w:rPr>
-              <w:instrText xml:space="preserve"> PAGEREF _Toc523048264 \h </w:instrText>
+              <w:instrText xml:space="preserve"> PAGEREF _Toc536105924 \h </w:instrText>
             </w:r>
             <w:r>
               <w:rPr>
@@ -1081,7 +1339,351 @@
                 <w:noProof/>
                 <w:webHidden/>
               </w:rPr>
-              <w:t>2</w:t>
+              <w:t>5</w:t>
+            </w:r>
+            <w:r>
+              <w:rPr>
+                <w:noProof/>
+                <w:webHidden/>
+              </w:rPr>
+              <w:fldChar w:fldCharType="end"/>
+            </w:r>
+          </w:hyperlink>
+        </w:p>
+        <w:p>
+          <w:pPr>
+            <w:pStyle w:val="Verzeichnis3"/>
+            <w:tabs>
+              <w:tab w:val="left" w:pos="1320"/>
+              <w:tab w:val="right" w:leader="dot" w:pos="9062"/>
+            </w:tabs>
+            <w:rPr>
+              <w:rFonts w:eastAsiaTheme="minorEastAsia"/>
+              <w:noProof/>
+              <w:lang w:eastAsia="de-CH"/>
+            </w:rPr>
+          </w:pPr>
+          <w:hyperlink w:anchor="_Toc536105925" w:history="1">
+            <w:r>
+              <w:rPr>
+                <w:rStyle w:val="Hyperlink"/>
+                <w:noProof/>
+              </w:rPr>
+              <w:t>4.5.1</w:t>
+            </w:r>
+            <w:r>
+              <w:rPr>
+                <w:rFonts w:eastAsiaTheme="minorEastAsia"/>
+                <w:noProof/>
+                <w:lang w:eastAsia="de-CH"/>
+              </w:rPr>
+              <w:tab/>
+            </w:r>
+            <w:r>
+              <w:rPr>
+                <w:rStyle w:val="Hyperlink"/>
+                <w:noProof/>
+              </w:rPr>
+              <w:t>Design</w:t>
+            </w:r>
+            <w:r>
+              <w:rPr>
+                <w:noProof/>
+                <w:webHidden/>
+              </w:rPr>
+              <w:tab/>
+            </w:r>
+            <w:r>
+              <w:rPr>
+                <w:noProof/>
+                <w:webHidden/>
+              </w:rPr>
+              <w:fldChar w:fldCharType="begin"/>
+            </w:r>
+            <w:r>
+              <w:rPr>
+                <w:noProof/>
+                <w:webHidden/>
+              </w:rPr>
+              <w:instrText xml:space="preserve"> PAGEREF _Toc536105925 \h </w:instrText>
+            </w:r>
+            <w:r>
+              <w:rPr>
+                <w:noProof/>
+                <w:webHidden/>
+              </w:rPr>
+            </w:r>
+            <w:r>
+              <w:rPr>
+                <w:noProof/>
+                <w:webHidden/>
+              </w:rPr>
+              <w:fldChar w:fldCharType="separate"/>
+            </w:r>
+            <w:r>
+              <w:rPr>
+                <w:noProof/>
+                <w:webHidden/>
+              </w:rPr>
+              <w:t>5</w:t>
+            </w:r>
+            <w:r>
+              <w:rPr>
+                <w:noProof/>
+                <w:webHidden/>
+              </w:rPr>
+              <w:fldChar w:fldCharType="end"/>
+            </w:r>
+          </w:hyperlink>
+        </w:p>
+        <w:p>
+          <w:pPr>
+            <w:pStyle w:val="Verzeichnis3"/>
+            <w:tabs>
+              <w:tab w:val="left" w:pos="1320"/>
+              <w:tab w:val="right" w:leader="dot" w:pos="9062"/>
+            </w:tabs>
+            <w:rPr>
+              <w:rFonts w:eastAsiaTheme="minorEastAsia"/>
+              <w:noProof/>
+              <w:lang w:eastAsia="de-CH"/>
+            </w:rPr>
+          </w:pPr>
+          <w:hyperlink w:anchor="_Toc536105926" w:history="1">
+            <w:r>
+              <w:rPr>
+                <w:rStyle w:val="Hyperlink"/>
+                <w:noProof/>
+              </w:rPr>
+              <w:t>4.5.2</w:t>
+            </w:r>
+            <w:r>
+              <w:rPr>
+                <w:rFonts w:eastAsiaTheme="minorEastAsia"/>
+                <w:noProof/>
+                <w:lang w:eastAsia="de-CH"/>
+              </w:rPr>
+              <w:tab/>
+            </w:r>
+            <w:r>
+              <w:rPr>
+                <w:rStyle w:val="Hyperlink"/>
+                <w:noProof/>
+              </w:rPr>
+              <w:t>Eigenschaften</w:t>
+            </w:r>
+            <w:r>
+              <w:rPr>
+                <w:noProof/>
+                <w:webHidden/>
+              </w:rPr>
+              <w:tab/>
+            </w:r>
+            <w:r>
+              <w:rPr>
+                <w:noProof/>
+                <w:webHidden/>
+              </w:rPr>
+              <w:fldChar w:fldCharType="begin"/>
+            </w:r>
+            <w:r>
+              <w:rPr>
+                <w:noProof/>
+                <w:webHidden/>
+              </w:rPr>
+              <w:instrText xml:space="preserve"> PAGEREF _Toc536105926 \h </w:instrText>
+            </w:r>
+            <w:r>
+              <w:rPr>
+                <w:noProof/>
+                <w:webHidden/>
+              </w:rPr>
+            </w:r>
+            <w:r>
+              <w:rPr>
+                <w:noProof/>
+                <w:webHidden/>
+              </w:rPr>
+              <w:fldChar w:fldCharType="separate"/>
+            </w:r>
+            <w:r>
+              <w:rPr>
+                <w:noProof/>
+                <w:webHidden/>
+              </w:rPr>
+              <w:t>5</w:t>
+            </w:r>
+            <w:r>
+              <w:rPr>
+                <w:noProof/>
+                <w:webHidden/>
+              </w:rPr>
+              <w:fldChar w:fldCharType="end"/>
+            </w:r>
+          </w:hyperlink>
+        </w:p>
+        <w:p>
+          <w:pPr>
+            <w:pStyle w:val="Verzeichnis3"/>
+            <w:tabs>
+              <w:tab w:val="left" w:pos="1320"/>
+              <w:tab w:val="right" w:leader="dot" w:pos="9062"/>
+            </w:tabs>
+            <w:rPr>
+              <w:rFonts w:eastAsiaTheme="minorEastAsia"/>
+              <w:noProof/>
+              <w:lang w:eastAsia="de-CH"/>
+            </w:rPr>
+          </w:pPr>
+          <w:hyperlink w:anchor="_Toc536105927" w:history="1">
+            <w:r>
+              <w:rPr>
+                <w:rStyle w:val="Hyperlink"/>
+                <w:noProof/>
+              </w:rPr>
+              <w:t>4.5.3</w:t>
+            </w:r>
+            <w:r>
+              <w:rPr>
+                <w:rFonts w:eastAsiaTheme="minorEastAsia"/>
+                <w:noProof/>
+                <w:lang w:eastAsia="de-CH"/>
+              </w:rPr>
+              <w:tab/>
+            </w:r>
+            <w:r>
+              <w:rPr>
+                <w:rStyle w:val="Hyperlink"/>
+                <w:noProof/>
+              </w:rPr>
+              <w:t>Implementation Charaktermodell</w:t>
+            </w:r>
+            <w:r>
+              <w:rPr>
+                <w:noProof/>
+                <w:webHidden/>
+              </w:rPr>
+              <w:tab/>
+            </w:r>
+            <w:r>
+              <w:rPr>
+                <w:noProof/>
+                <w:webHidden/>
+              </w:rPr>
+              <w:fldChar w:fldCharType="begin"/>
+            </w:r>
+            <w:r>
+              <w:rPr>
+                <w:noProof/>
+                <w:webHidden/>
+              </w:rPr>
+              <w:instrText xml:space="preserve"> PAGEREF _Toc536105927 \h </w:instrText>
+            </w:r>
+            <w:r>
+              <w:rPr>
+                <w:noProof/>
+                <w:webHidden/>
+              </w:rPr>
+            </w:r>
+            <w:r>
+              <w:rPr>
+                <w:noProof/>
+                <w:webHidden/>
+              </w:rPr>
+              <w:fldChar w:fldCharType="separate"/>
+            </w:r>
+            <w:r>
+              <w:rPr>
+                <w:noProof/>
+                <w:webHidden/>
+              </w:rPr>
+              <w:t>5</w:t>
+            </w:r>
+            <w:r>
+              <w:rPr>
+                <w:noProof/>
+                <w:webHidden/>
+              </w:rPr>
+              <w:fldChar w:fldCharType="end"/>
+            </w:r>
+          </w:hyperlink>
+        </w:p>
+        <w:p>
+          <w:pPr>
+            <w:pStyle w:val="Verzeichnis3"/>
+            <w:tabs>
+              <w:tab w:val="left" w:pos="1320"/>
+              <w:tab w:val="right" w:leader="dot" w:pos="9062"/>
+            </w:tabs>
+            <w:rPr>
+              <w:rFonts w:eastAsiaTheme="minorEastAsia"/>
+              <w:noProof/>
+              <w:lang w:eastAsia="de-CH"/>
+            </w:rPr>
+          </w:pPr>
+          <w:hyperlink w:anchor="_Toc536105928" w:history="1">
+            <w:r>
+              <w:rPr>
+                <w:rStyle w:val="Hyperlink"/>
+                <w:noProof/>
+              </w:rPr>
+              <w:t>4.5.4</w:t>
+            </w:r>
+            <w:r>
+              <w:rPr>
+                <w:rFonts w:eastAsiaTheme="minorEastAsia"/>
+                <w:noProof/>
+                <w:lang w:eastAsia="de-CH"/>
+              </w:rPr>
+              <w:tab/>
+            </w:r>
+            <w:r>
+              <w:rPr>
+                <w:rStyle w:val="Hyperlink"/>
+                <w:noProof/>
+              </w:rPr>
+              <w:t>Steuerung</w:t>
+            </w:r>
+            <w:r>
+              <w:rPr>
+                <w:noProof/>
+                <w:webHidden/>
+              </w:rPr>
+              <w:tab/>
+            </w:r>
+            <w:r>
+              <w:rPr>
+                <w:noProof/>
+                <w:webHidden/>
+              </w:rPr>
+              <w:fldChar w:fldCharType="begin"/>
+            </w:r>
+            <w:r>
+              <w:rPr>
+                <w:noProof/>
+                <w:webHidden/>
+              </w:rPr>
+              <w:instrText xml:space="preserve"> PAGEREF _Toc536105928 \h </w:instrText>
+            </w:r>
+            <w:r>
+              <w:rPr>
+                <w:noProof/>
+                <w:webHidden/>
+              </w:rPr>
+            </w:r>
+            <w:r>
+              <w:rPr>
+                <w:noProof/>
+                <w:webHidden/>
+              </w:rPr>
+              <w:fldChar w:fldCharType="separate"/>
+            </w:r>
+            <w:r>
+              <w:rPr>
+                <w:noProof/>
+                <w:webHidden/>
+              </w:rPr>
+              <w:t>5</w:t>
             </w:r>
             <w:r>
               <w:rPr>
@@ -1105,13 +1707,13 @@
               <w:lang w:eastAsia="de-CH"/>
             </w:rPr>
           </w:pPr>
-          <w:hyperlink w:anchor="_Toc523048265" w:history="1">
-            <w:r>
-              <w:rPr>
-                <w:rStyle w:val="Hyperlink"/>
-                <w:noProof/>
-              </w:rPr>
-              <w:t>3.6</w:t>
+          <w:hyperlink w:anchor="_Toc536105929" w:history="1">
+            <w:r>
+              <w:rPr>
+                <w:rStyle w:val="Hyperlink"/>
+                <w:noProof/>
+              </w:rPr>
+              <w:t>4.6</w:t>
             </w:r>
             <w:r>
               <w:rPr>
@@ -1126,7 +1728,7 @@
                 <w:rStyle w:val="Hyperlink"/>
                 <w:noProof/>
               </w:rPr>
-              <w:t>Bugfixing</w:t>
+              <w:t>Game</w:t>
             </w:r>
             <w:r>
               <w:rPr>
@@ -1147,7 +1749,7 @@
                 <w:noProof/>
                 <w:webHidden/>
               </w:rPr>
-              <w:instrText xml:space="preserve"> PAGEREF _Toc523048265 \h </w:instrText>
+              <w:instrText xml:space="preserve"> PAGEREF _Toc536105929 \h </w:instrText>
             </w:r>
             <w:r>
               <w:rPr>
@@ -1167,7 +1769,265 @@
                 <w:noProof/>
                 <w:webHidden/>
               </w:rPr>
-              <w:t>2</w:t>
+              <w:t>5</w:t>
+            </w:r>
+            <w:r>
+              <w:rPr>
+                <w:noProof/>
+                <w:webHidden/>
+              </w:rPr>
+              <w:fldChar w:fldCharType="end"/>
+            </w:r>
+          </w:hyperlink>
+        </w:p>
+        <w:p>
+          <w:pPr>
+            <w:pStyle w:val="Verzeichnis3"/>
+            <w:tabs>
+              <w:tab w:val="left" w:pos="1320"/>
+              <w:tab w:val="right" w:leader="dot" w:pos="9062"/>
+            </w:tabs>
+            <w:rPr>
+              <w:rFonts w:eastAsiaTheme="minorEastAsia"/>
+              <w:noProof/>
+              <w:lang w:eastAsia="de-CH"/>
+            </w:rPr>
+          </w:pPr>
+          <w:hyperlink w:anchor="_Toc536105930" w:history="1">
+            <w:r>
+              <w:rPr>
+                <w:rStyle w:val="Hyperlink"/>
+                <w:noProof/>
+              </w:rPr>
+              <w:t>4.6.1</w:t>
+            </w:r>
+            <w:r>
+              <w:rPr>
+                <w:rFonts w:eastAsiaTheme="minorEastAsia"/>
+                <w:noProof/>
+                <w:lang w:eastAsia="de-CH"/>
+              </w:rPr>
+              <w:tab/>
+            </w:r>
+            <w:r>
+              <w:rPr>
+                <w:rStyle w:val="Hyperlink"/>
+                <w:noProof/>
+              </w:rPr>
+              <w:t>Start Bildschirm</w:t>
+            </w:r>
+            <w:r>
+              <w:rPr>
+                <w:noProof/>
+                <w:webHidden/>
+              </w:rPr>
+              <w:tab/>
+            </w:r>
+            <w:r>
+              <w:rPr>
+                <w:noProof/>
+                <w:webHidden/>
+              </w:rPr>
+              <w:fldChar w:fldCharType="begin"/>
+            </w:r>
+            <w:r>
+              <w:rPr>
+                <w:noProof/>
+                <w:webHidden/>
+              </w:rPr>
+              <w:instrText xml:space="preserve"> PAGEREF _Toc536105930 \h </w:instrText>
+            </w:r>
+            <w:r>
+              <w:rPr>
+                <w:noProof/>
+                <w:webHidden/>
+              </w:rPr>
+            </w:r>
+            <w:r>
+              <w:rPr>
+                <w:noProof/>
+                <w:webHidden/>
+              </w:rPr>
+              <w:fldChar w:fldCharType="separate"/>
+            </w:r>
+            <w:r>
+              <w:rPr>
+                <w:noProof/>
+                <w:webHidden/>
+              </w:rPr>
+              <w:t>5</w:t>
+            </w:r>
+            <w:r>
+              <w:rPr>
+                <w:noProof/>
+                <w:webHidden/>
+              </w:rPr>
+              <w:fldChar w:fldCharType="end"/>
+            </w:r>
+          </w:hyperlink>
+        </w:p>
+        <w:p>
+          <w:pPr>
+            <w:pStyle w:val="Verzeichnis3"/>
+            <w:tabs>
+              <w:tab w:val="left" w:pos="1320"/>
+              <w:tab w:val="right" w:leader="dot" w:pos="9062"/>
+            </w:tabs>
+            <w:rPr>
+              <w:rFonts w:eastAsiaTheme="minorEastAsia"/>
+              <w:noProof/>
+              <w:lang w:eastAsia="de-CH"/>
+            </w:rPr>
+          </w:pPr>
+          <w:hyperlink w:anchor="_Toc536105931" w:history="1">
+            <w:r>
+              <w:rPr>
+                <w:rStyle w:val="Hyperlink"/>
+                <w:noProof/>
+              </w:rPr>
+              <w:t>4.6.2</w:t>
+            </w:r>
+            <w:r>
+              <w:rPr>
+                <w:rFonts w:eastAsiaTheme="minorEastAsia"/>
+                <w:noProof/>
+                <w:lang w:eastAsia="de-CH"/>
+              </w:rPr>
+              <w:tab/>
+            </w:r>
+            <w:r>
+              <w:rPr>
+                <w:rStyle w:val="Hyperlink"/>
+                <w:noProof/>
+              </w:rPr>
+              <w:t>Pause Bildschirm</w:t>
+            </w:r>
+            <w:r>
+              <w:rPr>
+                <w:noProof/>
+                <w:webHidden/>
+              </w:rPr>
+              <w:tab/>
+            </w:r>
+            <w:r>
+              <w:rPr>
+                <w:noProof/>
+                <w:webHidden/>
+              </w:rPr>
+              <w:fldChar w:fldCharType="begin"/>
+            </w:r>
+            <w:r>
+              <w:rPr>
+                <w:noProof/>
+                <w:webHidden/>
+              </w:rPr>
+              <w:instrText xml:space="preserve"> PAGEREF _Toc536105931 \h </w:instrText>
+            </w:r>
+            <w:r>
+              <w:rPr>
+                <w:noProof/>
+                <w:webHidden/>
+              </w:rPr>
+            </w:r>
+            <w:r>
+              <w:rPr>
+                <w:noProof/>
+                <w:webHidden/>
+              </w:rPr>
+              <w:fldChar w:fldCharType="separate"/>
+            </w:r>
+            <w:r>
+              <w:rPr>
+                <w:noProof/>
+                <w:webHidden/>
+              </w:rPr>
+              <w:t>5</w:t>
+            </w:r>
+            <w:r>
+              <w:rPr>
+                <w:noProof/>
+                <w:webHidden/>
+              </w:rPr>
+              <w:fldChar w:fldCharType="end"/>
+            </w:r>
+          </w:hyperlink>
+        </w:p>
+        <w:p>
+          <w:pPr>
+            <w:pStyle w:val="Verzeichnis3"/>
+            <w:tabs>
+              <w:tab w:val="left" w:pos="1320"/>
+              <w:tab w:val="right" w:leader="dot" w:pos="9062"/>
+            </w:tabs>
+            <w:rPr>
+              <w:rFonts w:eastAsiaTheme="minorEastAsia"/>
+              <w:noProof/>
+              <w:lang w:eastAsia="de-CH"/>
+            </w:rPr>
+          </w:pPr>
+          <w:hyperlink w:anchor="_Toc536105932" w:history="1">
+            <w:r>
+              <w:rPr>
+                <w:rStyle w:val="Hyperlink"/>
+                <w:noProof/>
+              </w:rPr>
+              <w:t>4.6.3</w:t>
+            </w:r>
+            <w:r>
+              <w:rPr>
+                <w:rFonts w:eastAsiaTheme="minorEastAsia"/>
+                <w:noProof/>
+                <w:lang w:eastAsia="de-CH"/>
+              </w:rPr>
+              <w:tab/>
+            </w:r>
+            <w:r>
+              <w:rPr>
+                <w:rStyle w:val="Hyperlink"/>
+                <w:noProof/>
+              </w:rPr>
+              <w:t>Game-Over Bildschirm</w:t>
+            </w:r>
+            <w:r>
+              <w:rPr>
+                <w:noProof/>
+                <w:webHidden/>
+              </w:rPr>
+              <w:tab/>
+            </w:r>
+            <w:r>
+              <w:rPr>
+                <w:noProof/>
+                <w:webHidden/>
+              </w:rPr>
+              <w:fldChar w:fldCharType="begin"/>
+            </w:r>
+            <w:r>
+              <w:rPr>
+                <w:noProof/>
+                <w:webHidden/>
+              </w:rPr>
+              <w:instrText xml:space="preserve"> PAGEREF _Toc536105932 \h </w:instrText>
+            </w:r>
+            <w:r>
+              <w:rPr>
+                <w:noProof/>
+                <w:webHidden/>
+              </w:rPr>
+            </w:r>
+            <w:r>
+              <w:rPr>
+                <w:noProof/>
+                <w:webHidden/>
+              </w:rPr>
+              <w:fldChar w:fldCharType="separate"/>
+            </w:r>
+            <w:r>
+              <w:rPr>
+                <w:noProof/>
+                <w:webHidden/>
+              </w:rPr>
+              <w:t>5</w:t>
             </w:r>
             <w:r>
               <w:rPr>
@@ -1191,13 +2051,13 @@
               <w:lang w:eastAsia="de-CH"/>
             </w:rPr>
           </w:pPr>
-          <w:hyperlink w:anchor="_Toc523048266" w:history="1">
-            <w:r>
-              <w:rPr>
-                <w:rStyle w:val="Hyperlink"/>
-                <w:noProof/>
-              </w:rPr>
-              <w:t>3.7</w:t>
+          <w:hyperlink w:anchor="_Toc536105933" w:history="1">
+            <w:r>
+              <w:rPr>
+                <w:rStyle w:val="Hyperlink"/>
+                <w:noProof/>
+              </w:rPr>
+              <w:t>4.7</w:t>
             </w:r>
             <w:r>
               <w:rPr>
@@ -1212,7 +2072,7 @@
                 <w:rStyle w:val="Hyperlink"/>
                 <w:noProof/>
               </w:rPr>
-              <w:t>Deployment</w:t>
+              <w:t>Gegner</w:t>
             </w:r>
             <w:r>
               <w:rPr>
@@ -1233,7 +2093,7 @@
                 <w:noProof/>
                 <w:webHidden/>
               </w:rPr>
-              <w:instrText xml:space="preserve"> PAGEREF _Toc523048266 \h </w:instrText>
+              <w:instrText xml:space="preserve"> PAGEREF _Toc536105933 \h </w:instrText>
             </w:r>
             <w:r>
               <w:rPr>
@@ -1253,7 +2113,179 @@
                 <w:noProof/>
                 <w:webHidden/>
               </w:rPr>
-              <w:t>2</w:t>
+              <w:t>5</w:t>
+            </w:r>
+            <w:r>
+              <w:rPr>
+                <w:noProof/>
+                <w:webHidden/>
+              </w:rPr>
+              <w:fldChar w:fldCharType="end"/>
+            </w:r>
+          </w:hyperlink>
+        </w:p>
+        <w:p>
+          <w:pPr>
+            <w:pStyle w:val="Verzeichnis3"/>
+            <w:tabs>
+              <w:tab w:val="left" w:pos="1320"/>
+              <w:tab w:val="right" w:leader="dot" w:pos="9062"/>
+            </w:tabs>
+            <w:rPr>
+              <w:rFonts w:eastAsiaTheme="minorEastAsia"/>
+              <w:noProof/>
+              <w:lang w:eastAsia="de-CH"/>
+            </w:rPr>
+          </w:pPr>
+          <w:hyperlink w:anchor="_Toc536105934" w:history="1">
+            <w:r>
+              <w:rPr>
+                <w:rStyle w:val="Hyperlink"/>
+                <w:noProof/>
+              </w:rPr>
+              <w:t>4.7.1</w:t>
+            </w:r>
+            <w:r>
+              <w:rPr>
+                <w:rFonts w:eastAsiaTheme="minorEastAsia"/>
+                <w:noProof/>
+                <w:lang w:eastAsia="de-CH"/>
+              </w:rPr>
+              <w:tab/>
+            </w:r>
+            <w:r>
+              <w:rPr>
+                <w:rStyle w:val="Hyperlink"/>
+                <w:noProof/>
+              </w:rPr>
+              <w:t>Design</w:t>
+            </w:r>
+            <w:r>
+              <w:rPr>
+                <w:noProof/>
+                <w:webHidden/>
+              </w:rPr>
+              <w:tab/>
+            </w:r>
+            <w:r>
+              <w:rPr>
+                <w:noProof/>
+                <w:webHidden/>
+              </w:rPr>
+              <w:fldChar w:fldCharType="begin"/>
+            </w:r>
+            <w:r>
+              <w:rPr>
+                <w:noProof/>
+                <w:webHidden/>
+              </w:rPr>
+              <w:instrText xml:space="preserve"> PAGEREF _Toc536105934 \h </w:instrText>
+            </w:r>
+            <w:r>
+              <w:rPr>
+                <w:noProof/>
+                <w:webHidden/>
+              </w:rPr>
+            </w:r>
+            <w:r>
+              <w:rPr>
+                <w:noProof/>
+                <w:webHidden/>
+              </w:rPr>
+              <w:fldChar w:fldCharType="separate"/>
+            </w:r>
+            <w:r>
+              <w:rPr>
+                <w:noProof/>
+                <w:webHidden/>
+              </w:rPr>
+              <w:t>5</w:t>
+            </w:r>
+            <w:r>
+              <w:rPr>
+                <w:noProof/>
+                <w:webHidden/>
+              </w:rPr>
+              <w:fldChar w:fldCharType="end"/>
+            </w:r>
+          </w:hyperlink>
+        </w:p>
+        <w:p>
+          <w:pPr>
+            <w:pStyle w:val="Verzeichnis3"/>
+            <w:tabs>
+              <w:tab w:val="left" w:pos="1320"/>
+              <w:tab w:val="right" w:leader="dot" w:pos="9062"/>
+            </w:tabs>
+            <w:rPr>
+              <w:rFonts w:eastAsiaTheme="minorEastAsia"/>
+              <w:noProof/>
+              <w:lang w:eastAsia="de-CH"/>
+            </w:rPr>
+          </w:pPr>
+          <w:hyperlink w:anchor="_Toc536105935" w:history="1">
+            <w:r>
+              <w:rPr>
+                <w:rStyle w:val="Hyperlink"/>
+                <w:noProof/>
+              </w:rPr>
+              <w:t>4.7.2</w:t>
+            </w:r>
+            <w:r>
+              <w:rPr>
+                <w:rFonts w:eastAsiaTheme="minorEastAsia"/>
+                <w:noProof/>
+                <w:lang w:eastAsia="de-CH"/>
+              </w:rPr>
+              <w:tab/>
+            </w:r>
+            <w:r>
+              <w:rPr>
+                <w:rStyle w:val="Hyperlink"/>
+                <w:noProof/>
+              </w:rPr>
+              <w:t>Implementation</w:t>
+            </w:r>
+            <w:r>
+              <w:rPr>
+                <w:noProof/>
+                <w:webHidden/>
+              </w:rPr>
+              <w:tab/>
+            </w:r>
+            <w:r>
+              <w:rPr>
+                <w:noProof/>
+                <w:webHidden/>
+              </w:rPr>
+              <w:fldChar w:fldCharType="begin"/>
+            </w:r>
+            <w:r>
+              <w:rPr>
+                <w:noProof/>
+                <w:webHidden/>
+              </w:rPr>
+              <w:instrText xml:space="preserve"> PAGEREF _Toc536105935 \h </w:instrText>
+            </w:r>
+            <w:r>
+              <w:rPr>
+                <w:noProof/>
+                <w:webHidden/>
+              </w:rPr>
+            </w:r>
+            <w:r>
+              <w:rPr>
+                <w:noProof/>
+                <w:webHidden/>
+              </w:rPr>
+              <w:fldChar w:fldCharType="separate"/>
+            </w:r>
+            <w:r>
+              <w:rPr>
+                <w:noProof/>
+                <w:webHidden/>
+              </w:rPr>
+              <w:t>5</w:t>
             </w:r>
             <w:r>
               <w:rPr>
@@ -1277,13 +2309,13 @@
               <w:lang w:eastAsia="de-CH"/>
             </w:rPr>
           </w:pPr>
-          <w:hyperlink w:anchor="_Toc523048267" w:history="1">
-            <w:r>
-              <w:rPr>
-                <w:rStyle w:val="Hyperlink"/>
-                <w:noProof/>
-              </w:rPr>
-              <w:t>3.8</w:t>
+          <w:hyperlink w:anchor="_Toc536105936" w:history="1">
+            <w:r>
+              <w:rPr>
+                <w:rStyle w:val="Hyperlink"/>
+                <w:noProof/>
+              </w:rPr>
+              <w:t>4.8</w:t>
             </w:r>
             <w:r>
               <w:rPr>
@@ -1298,7 +2330,7 @@
                 <w:rStyle w:val="Hyperlink"/>
                 <w:noProof/>
               </w:rPr>
-              <w:t>Auswertung</w:t>
+              <w:t>Levels</w:t>
             </w:r>
             <w:r>
               <w:rPr>
@@ -1319,7 +2351,7 @@
                 <w:noProof/>
                 <w:webHidden/>
               </w:rPr>
-              <w:instrText xml:space="preserve"> PAGEREF _Toc523048267 \h </w:instrText>
+              <w:instrText xml:space="preserve"> PAGEREF _Toc536105936 \h </w:instrText>
             </w:r>
             <w:r>
               <w:rPr>
@@ -1339,7 +2371,7 @@
                 <w:noProof/>
                 <w:webHidden/>
               </w:rPr>
-              <w:t>2</w:t>
+              <w:t>5</w:t>
             </w:r>
             <w:r>
               <w:rPr>
@@ -1352,9 +2384,9 @@
         </w:p>
         <w:p>
           <w:pPr>
-            <w:pStyle w:val="Verzeichnis2"/>
+            <w:pStyle w:val="Verzeichnis3"/>
             <w:tabs>
-              <w:tab w:val="left" w:pos="880"/>
+              <w:tab w:val="left" w:pos="1320"/>
               <w:tab w:val="right" w:leader="dot" w:pos="9062"/>
             </w:tabs>
             <w:rPr>
@@ -1363,13 +2395,13 @@
               <w:lang w:eastAsia="de-CH"/>
             </w:rPr>
           </w:pPr>
-          <w:hyperlink w:anchor="_Toc523048268" w:history="1">
-            <w:r>
-              <w:rPr>
-                <w:rStyle w:val="Hyperlink"/>
-                <w:noProof/>
-              </w:rPr>
-              <w:t>3.9</w:t>
+          <w:hyperlink w:anchor="_Toc536105937" w:history="1">
+            <w:r>
+              <w:rPr>
+                <w:rStyle w:val="Hyperlink"/>
+                <w:noProof/>
+              </w:rPr>
+              <w:t>4.8.1</w:t>
             </w:r>
             <w:r>
               <w:rPr>
@@ -1384,7 +2416,7 @@
                 <w:rStyle w:val="Hyperlink"/>
                 <w:noProof/>
               </w:rPr>
-              <w:t>Abgabe</w:t>
+              <w:t>Design</w:t>
             </w:r>
             <w:r>
               <w:rPr>
@@ -1405,7 +2437,7 @@
                 <w:noProof/>
                 <w:webHidden/>
               </w:rPr>
-              <w:instrText xml:space="preserve"> PAGEREF _Toc523048268 \h </w:instrText>
+              <w:instrText xml:space="preserve"> PAGEREF _Toc536105937 \h </w:instrText>
             </w:r>
             <w:r>
               <w:rPr>
@@ -1425,7 +2457,265 @@
                 <w:noProof/>
                 <w:webHidden/>
               </w:rPr>
-              <w:t>2</w:t>
+              <w:t>5</w:t>
+            </w:r>
+            <w:r>
+              <w:rPr>
+                <w:noProof/>
+                <w:webHidden/>
+              </w:rPr>
+              <w:fldChar w:fldCharType="end"/>
+            </w:r>
+          </w:hyperlink>
+        </w:p>
+        <w:p>
+          <w:pPr>
+            <w:pStyle w:val="Verzeichnis3"/>
+            <w:tabs>
+              <w:tab w:val="left" w:pos="1320"/>
+              <w:tab w:val="right" w:leader="dot" w:pos="9062"/>
+            </w:tabs>
+            <w:rPr>
+              <w:rFonts w:eastAsiaTheme="minorEastAsia"/>
+              <w:noProof/>
+              <w:lang w:eastAsia="de-CH"/>
+            </w:rPr>
+          </w:pPr>
+          <w:hyperlink w:anchor="_Toc536105938" w:history="1">
+            <w:r>
+              <w:rPr>
+                <w:rStyle w:val="Hyperlink"/>
+                <w:noProof/>
+              </w:rPr>
+              <w:t>4.8.2</w:t>
+            </w:r>
+            <w:r>
+              <w:rPr>
+                <w:rFonts w:eastAsiaTheme="minorEastAsia"/>
+                <w:noProof/>
+                <w:lang w:eastAsia="de-CH"/>
+              </w:rPr>
+              <w:tab/>
+            </w:r>
+            <w:r>
+              <w:rPr>
+                <w:rStyle w:val="Hyperlink"/>
+                <w:noProof/>
+              </w:rPr>
+              <w:t>Level 1</w:t>
+            </w:r>
+            <w:r>
+              <w:rPr>
+                <w:noProof/>
+                <w:webHidden/>
+              </w:rPr>
+              <w:tab/>
+            </w:r>
+            <w:r>
+              <w:rPr>
+                <w:noProof/>
+                <w:webHidden/>
+              </w:rPr>
+              <w:fldChar w:fldCharType="begin"/>
+            </w:r>
+            <w:r>
+              <w:rPr>
+                <w:noProof/>
+                <w:webHidden/>
+              </w:rPr>
+              <w:instrText xml:space="preserve"> PAGEREF _Toc536105938 \h </w:instrText>
+            </w:r>
+            <w:r>
+              <w:rPr>
+                <w:noProof/>
+                <w:webHidden/>
+              </w:rPr>
+            </w:r>
+            <w:r>
+              <w:rPr>
+                <w:noProof/>
+                <w:webHidden/>
+              </w:rPr>
+              <w:fldChar w:fldCharType="separate"/>
+            </w:r>
+            <w:r>
+              <w:rPr>
+                <w:noProof/>
+                <w:webHidden/>
+              </w:rPr>
+              <w:t>5</w:t>
+            </w:r>
+            <w:r>
+              <w:rPr>
+                <w:noProof/>
+                <w:webHidden/>
+              </w:rPr>
+              <w:fldChar w:fldCharType="end"/>
+            </w:r>
+          </w:hyperlink>
+        </w:p>
+        <w:p>
+          <w:pPr>
+            <w:pStyle w:val="Verzeichnis3"/>
+            <w:tabs>
+              <w:tab w:val="left" w:pos="1320"/>
+              <w:tab w:val="right" w:leader="dot" w:pos="9062"/>
+            </w:tabs>
+            <w:rPr>
+              <w:rFonts w:eastAsiaTheme="minorEastAsia"/>
+              <w:noProof/>
+              <w:lang w:eastAsia="de-CH"/>
+            </w:rPr>
+          </w:pPr>
+          <w:hyperlink w:anchor="_Toc536105939" w:history="1">
+            <w:r>
+              <w:rPr>
+                <w:rStyle w:val="Hyperlink"/>
+                <w:noProof/>
+              </w:rPr>
+              <w:t>4.8.3</w:t>
+            </w:r>
+            <w:r>
+              <w:rPr>
+                <w:rFonts w:eastAsiaTheme="minorEastAsia"/>
+                <w:noProof/>
+                <w:lang w:eastAsia="de-CH"/>
+              </w:rPr>
+              <w:tab/>
+            </w:r>
+            <w:r>
+              <w:rPr>
+                <w:rStyle w:val="Hyperlink"/>
+                <w:noProof/>
+              </w:rPr>
+              <w:t>Level 2</w:t>
+            </w:r>
+            <w:r>
+              <w:rPr>
+                <w:noProof/>
+                <w:webHidden/>
+              </w:rPr>
+              <w:tab/>
+            </w:r>
+            <w:r>
+              <w:rPr>
+                <w:noProof/>
+                <w:webHidden/>
+              </w:rPr>
+              <w:fldChar w:fldCharType="begin"/>
+            </w:r>
+            <w:r>
+              <w:rPr>
+                <w:noProof/>
+                <w:webHidden/>
+              </w:rPr>
+              <w:instrText xml:space="preserve"> PAGEREF _Toc536105939 \h </w:instrText>
+            </w:r>
+            <w:r>
+              <w:rPr>
+                <w:noProof/>
+                <w:webHidden/>
+              </w:rPr>
+            </w:r>
+            <w:r>
+              <w:rPr>
+                <w:noProof/>
+                <w:webHidden/>
+              </w:rPr>
+              <w:fldChar w:fldCharType="separate"/>
+            </w:r>
+            <w:r>
+              <w:rPr>
+                <w:noProof/>
+                <w:webHidden/>
+              </w:rPr>
+              <w:t>5</w:t>
+            </w:r>
+            <w:r>
+              <w:rPr>
+                <w:noProof/>
+                <w:webHidden/>
+              </w:rPr>
+              <w:fldChar w:fldCharType="end"/>
+            </w:r>
+          </w:hyperlink>
+        </w:p>
+        <w:p>
+          <w:pPr>
+            <w:pStyle w:val="Verzeichnis3"/>
+            <w:tabs>
+              <w:tab w:val="left" w:pos="1320"/>
+              <w:tab w:val="right" w:leader="dot" w:pos="9062"/>
+            </w:tabs>
+            <w:rPr>
+              <w:rFonts w:eastAsiaTheme="minorEastAsia"/>
+              <w:noProof/>
+              <w:lang w:eastAsia="de-CH"/>
+            </w:rPr>
+          </w:pPr>
+          <w:hyperlink w:anchor="_Toc536105940" w:history="1">
+            <w:r>
+              <w:rPr>
+                <w:rStyle w:val="Hyperlink"/>
+                <w:noProof/>
+              </w:rPr>
+              <w:t>4.8.4</w:t>
+            </w:r>
+            <w:r>
+              <w:rPr>
+                <w:rFonts w:eastAsiaTheme="minorEastAsia"/>
+                <w:noProof/>
+                <w:lang w:eastAsia="de-CH"/>
+              </w:rPr>
+              <w:tab/>
+            </w:r>
+            <w:r>
+              <w:rPr>
+                <w:rStyle w:val="Hyperlink"/>
+                <w:noProof/>
+              </w:rPr>
+              <w:t>Level 3</w:t>
+            </w:r>
+            <w:r>
+              <w:rPr>
+                <w:noProof/>
+                <w:webHidden/>
+              </w:rPr>
+              <w:tab/>
+            </w:r>
+            <w:r>
+              <w:rPr>
+                <w:noProof/>
+                <w:webHidden/>
+              </w:rPr>
+              <w:fldChar w:fldCharType="begin"/>
+            </w:r>
+            <w:r>
+              <w:rPr>
+                <w:noProof/>
+                <w:webHidden/>
+              </w:rPr>
+              <w:instrText xml:space="preserve"> PAGEREF _Toc536105940 \h </w:instrText>
+            </w:r>
+            <w:r>
+              <w:rPr>
+                <w:noProof/>
+                <w:webHidden/>
+              </w:rPr>
+            </w:r>
+            <w:r>
+              <w:rPr>
+                <w:noProof/>
+                <w:webHidden/>
+              </w:rPr>
+              <w:fldChar w:fldCharType="separate"/>
+            </w:r>
+            <w:r>
+              <w:rPr>
+                <w:noProof/>
+                <w:webHidden/>
+              </w:rPr>
+              <w:t>5</w:t>
             </w:r>
             <w:r>
               <w:rPr>
@@ -1449,13 +2739,13 @@
               <w:lang w:eastAsia="de-CH"/>
             </w:rPr>
           </w:pPr>
-          <w:hyperlink w:anchor="_Toc523048269" w:history="1">
-            <w:r>
-              <w:rPr>
-                <w:rStyle w:val="Hyperlink"/>
-                <w:noProof/>
-              </w:rPr>
-              <w:t>4</w:t>
+          <w:hyperlink w:anchor="_Toc536105941" w:history="1">
+            <w:r>
+              <w:rPr>
+                <w:rStyle w:val="Hyperlink"/>
+                <w:noProof/>
+              </w:rPr>
+              <w:t>5</w:t>
             </w:r>
             <w:r>
               <w:rPr>
@@ -1470,7 +2760,7 @@
                 <w:rStyle w:val="Hyperlink"/>
                 <w:noProof/>
               </w:rPr>
-              <w:t>Glossar</w:t>
+              <w:t>Kontrolle</w:t>
             </w:r>
             <w:r>
               <w:rPr>
@@ -1491,7 +2781,7 @@
                 <w:noProof/>
                 <w:webHidden/>
               </w:rPr>
-              <w:instrText xml:space="preserve"> PAGEREF _Toc523048269 \h </w:instrText>
+              <w:instrText xml:space="preserve"> PAGEREF _Toc536105941 \h </w:instrText>
             </w:r>
             <w:r>
               <w:rPr>
@@ -1511,7 +2801,7 @@
                 <w:noProof/>
                 <w:webHidden/>
               </w:rPr>
-              <w:t>2</w:t>
+              <w:t>5</w:t>
             </w:r>
             <w:r>
               <w:rPr>
@@ -1535,69 +2825,69 @@
               <w:lang w:eastAsia="de-CH"/>
             </w:rPr>
           </w:pPr>
-          <w:hyperlink w:anchor="_Toc523048270" w:history="1">
-            <w:r>
-              <w:rPr>
-                <w:rStyle w:val="Hyperlink"/>
-                <w:noProof/>
+          <w:hyperlink w:anchor="_Toc536105942" w:history="1">
+            <w:r>
+              <w:rPr>
+                <w:rStyle w:val="Hyperlink"/>
+                <w:noProof/>
+              </w:rPr>
+              <w:t>6</w:t>
+            </w:r>
+            <w:r>
+              <w:rPr>
+                <w:rFonts w:eastAsiaTheme="minorEastAsia"/>
+                <w:noProof/>
+                <w:lang w:eastAsia="de-CH"/>
+              </w:rPr>
+              <w:tab/>
+            </w:r>
+            <w:r>
+              <w:rPr>
+                <w:rStyle w:val="Hyperlink"/>
+                <w:noProof/>
+              </w:rPr>
+              <w:t>Bugfixing</w:t>
+            </w:r>
+            <w:r>
+              <w:rPr>
+                <w:noProof/>
+                <w:webHidden/>
+              </w:rPr>
+              <w:tab/>
+            </w:r>
+            <w:r>
+              <w:rPr>
+                <w:noProof/>
+                <w:webHidden/>
+              </w:rPr>
+              <w:fldChar w:fldCharType="begin"/>
+            </w:r>
+            <w:r>
+              <w:rPr>
+                <w:noProof/>
+                <w:webHidden/>
+              </w:rPr>
+              <w:instrText xml:space="preserve"> PAGEREF _Toc536105942 \h </w:instrText>
+            </w:r>
+            <w:r>
+              <w:rPr>
+                <w:noProof/>
+                <w:webHidden/>
+              </w:rPr>
+            </w:r>
+            <w:r>
+              <w:rPr>
+                <w:noProof/>
+                <w:webHidden/>
+              </w:rPr>
+              <w:fldChar w:fldCharType="separate"/>
+            </w:r>
+            <w:r>
+              <w:rPr>
+                <w:noProof/>
+                <w:webHidden/>
               </w:rPr>
               <w:t>5</w:t>
-            </w:r>
-            <w:r>
-              <w:rPr>
-                <w:rFonts w:eastAsiaTheme="minorEastAsia"/>
-                <w:noProof/>
-                <w:lang w:eastAsia="de-CH"/>
-              </w:rPr>
-              <w:tab/>
-            </w:r>
-            <w:r>
-              <w:rPr>
-                <w:rStyle w:val="Hyperlink"/>
-                <w:noProof/>
-              </w:rPr>
-              <w:t>Quellenverzeichnis</w:t>
-            </w:r>
-            <w:r>
-              <w:rPr>
-                <w:noProof/>
-                <w:webHidden/>
-              </w:rPr>
-              <w:tab/>
-            </w:r>
-            <w:r>
-              <w:rPr>
-                <w:noProof/>
-                <w:webHidden/>
-              </w:rPr>
-              <w:fldChar w:fldCharType="begin"/>
-            </w:r>
-            <w:r>
-              <w:rPr>
-                <w:noProof/>
-                <w:webHidden/>
-              </w:rPr>
-              <w:instrText xml:space="preserve"> PAGEREF _Toc523048270 \h </w:instrText>
-            </w:r>
-            <w:r>
-              <w:rPr>
-                <w:noProof/>
-                <w:webHidden/>
-              </w:rPr>
-            </w:r>
-            <w:r>
-              <w:rPr>
-                <w:noProof/>
-                <w:webHidden/>
-              </w:rPr>
-              <w:fldChar w:fldCharType="separate"/>
-            </w:r>
-            <w:r>
-              <w:rPr>
-                <w:noProof/>
-                <w:webHidden/>
-              </w:rPr>
-              <w:t>2</w:t>
             </w:r>
             <w:r>
               <w:rPr>
@@ -1621,13 +2911,13 @@
               <w:lang w:eastAsia="de-CH"/>
             </w:rPr>
           </w:pPr>
-          <w:hyperlink w:anchor="_Toc523048271" w:history="1">
-            <w:r>
-              <w:rPr>
-                <w:rStyle w:val="Hyperlink"/>
-                <w:noProof/>
-              </w:rPr>
-              <w:t>6</w:t>
+          <w:hyperlink w:anchor="_Toc536105943" w:history="1">
+            <w:r>
+              <w:rPr>
+                <w:rStyle w:val="Hyperlink"/>
+                <w:noProof/>
+              </w:rPr>
+              <w:t>7</w:t>
             </w:r>
             <w:r>
               <w:rPr>
@@ -1642,7 +2932,7 @@
                 <w:rStyle w:val="Hyperlink"/>
                 <w:noProof/>
               </w:rPr>
-              <w:t>Literaturverzeichnis</w:t>
+              <w:t>Deployment</w:t>
             </w:r>
             <w:r>
               <w:rPr>
@@ -1663,7 +2953,7 @@
                 <w:noProof/>
                 <w:webHidden/>
               </w:rPr>
-              <w:instrText xml:space="preserve"> PAGEREF _Toc523048271 \h </w:instrText>
+              <w:instrText xml:space="preserve"> PAGEREF _Toc536105943 \h </w:instrText>
             </w:r>
             <w:r>
               <w:rPr>
@@ -1683,7 +2973,7 @@
                 <w:noProof/>
                 <w:webHidden/>
               </w:rPr>
-              <w:t>2</w:t>
+              <w:t>5</w:t>
             </w:r>
             <w:r>
               <w:rPr>
@@ -1707,13 +2997,13 @@
               <w:lang w:eastAsia="de-CH"/>
             </w:rPr>
           </w:pPr>
-          <w:hyperlink w:anchor="_Toc523048272" w:history="1">
-            <w:r>
-              <w:rPr>
-                <w:rStyle w:val="Hyperlink"/>
-                <w:noProof/>
-              </w:rPr>
-              <w:t>7</w:t>
+          <w:hyperlink w:anchor="_Toc536105944" w:history="1">
+            <w:r>
+              <w:rPr>
+                <w:rStyle w:val="Hyperlink"/>
+                <w:noProof/>
+              </w:rPr>
+              <w:t>8</w:t>
             </w:r>
             <w:r>
               <w:rPr>
@@ -1728,7 +3018,7 @@
                 <w:rStyle w:val="Hyperlink"/>
                 <w:noProof/>
               </w:rPr>
-              <w:t>Anhang</w:t>
+              <w:t>Auswertung</w:t>
             </w:r>
             <w:r>
               <w:rPr>
@@ -1749,7 +3039,7 @@
                 <w:noProof/>
                 <w:webHidden/>
               </w:rPr>
-              <w:instrText xml:space="preserve"> PAGEREF _Toc523048272 \h </w:instrText>
+              <w:instrText xml:space="preserve"> PAGEREF _Toc536105944 \h </w:instrText>
             </w:r>
             <w:r>
               <w:rPr>
@@ -1769,7 +3059,7 @@
                 <w:noProof/>
                 <w:webHidden/>
               </w:rPr>
-              <w:t>2</w:t>
+              <w:t>5</w:t>
             </w:r>
             <w:r>
               <w:rPr>
@@ -1793,13 +3083,13 @@
               <w:lang w:eastAsia="de-CH"/>
             </w:rPr>
           </w:pPr>
-          <w:hyperlink w:anchor="_Toc523048273" w:history="1">
-            <w:r>
-              <w:rPr>
-                <w:rStyle w:val="Hyperlink"/>
-                <w:noProof/>
-              </w:rPr>
-              <w:t>8</w:t>
+          <w:hyperlink w:anchor="_Toc536105945" w:history="1">
+            <w:r>
+              <w:rPr>
+                <w:rStyle w:val="Hyperlink"/>
+                <w:noProof/>
+              </w:rPr>
+              <w:t>9</w:t>
             </w:r>
             <w:r>
               <w:rPr>
@@ -1814,6 +3104,436 @@
                 <w:rStyle w:val="Hyperlink"/>
                 <w:noProof/>
               </w:rPr>
+              <w:t>Abgabe</w:t>
+            </w:r>
+            <w:r>
+              <w:rPr>
+                <w:noProof/>
+                <w:webHidden/>
+              </w:rPr>
+              <w:tab/>
+            </w:r>
+            <w:r>
+              <w:rPr>
+                <w:noProof/>
+                <w:webHidden/>
+              </w:rPr>
+              <w:fldChar w:fldCharType="begin"/>
+            </w:r>
+            <w:r>
+              <w:rPr>
+                <w:noProof/>
+                <w:webHidden/>
+              </w:rPr>
+              <w:instrText xml:space="preserve"> PAGEREF _Toc536105945 \h </w:instrText>
+            </w:r>
+            <w:r>
+              <w:rPr>
+                <w:noProof/>
+                <w:webHidden/>
+              </w:rPr>
+            </w:r>
+            <w:r>
+              <w:rPr>
+                <w:noProof/>
+                <w:webHidden/>
+              </w:rPr>
+              <w:fldChar w:fldCharType="separate"/>
+            </w:r>
+            <w:r>
+              <w:rPr>
+                <w:noProof/>
+                <w:webHidden/>
+              </w:rPr>
+              <w:t>5</w:t>
+            </w:r>
+            <w:r>
+              <w:rPr>
+                <w:noProof/>
+                <w:webHidden/>
+              </w:rPr>
+              <w:fldChar w:fldCharType="end"/>
+            </w:r>
+          </w:hyperlink>
+        </w:p>
+        <w:p>
+          <w:pPr>
+            <w:pStyle w:val="Verzeichnis1"/>
+            <w:tabs>
+              <w:tab w:val="left" w:pos="660"/>
+              <w:tab w:val="right" w:leader="dot" w:pos="9062"/>
+            </w:tabs>
+            <w:rPr>
+              <w:rFonts w:eastAsiaTheme="minorEastAsia"/>
+              <w:noProof/>
+              <w:lang w:eastAsia="de-CH"/>
+            </w:rPr>
+          </w:pPr>
+          <w:hyperlink w:anchor="_Toc536105946" w:history="1">
+            <w:r>
+              <w:rPr>
+                <w:rStyle w:val="Hyperlink"/>
+                <w:noProof/>
+              </w:rPr>
+              <w:t>10</w:t>
+            </w:r>
+            <w:r>
+              <w:rPr>
+                <w:rFonts w:eastAsiaTheme="minorEastAsia"/>
+                <w:noProof/>
+                <w:lang w:eastAsia="de-CH"/>
+              </w:rPr>
+              <w:tab/>
+            </w:r>
+            <w:r>
+              <w:rPr>
+                <w:rStyle w:val="Hyperlink"/>
+                <w:noProof/>
+              </w:rPr>
+              <w:t>Glossar</w:t>
+            </w:r>
+            <w:r>
+              <w:rPr>
+                <w:noProof/>
+                <w:webHidden/>
+              </w:rPr>
+              <w:tab/>
+            </w:r>
+            <w:r>
+              <w:rPr>
+                <w:noProof/>
+                <w:webHidden/>
+              </w:rPr>
+              <w:fldChar w:fldCharType="begin"/>
+            </w:r>
+            <w:r>
+              <w:rPr>
+                <w:noProof/>
+                <w:webHidden/>
+              </w:rPr>
+              <w:instrText xml:space="preserve"> PAGEREF _Toc536105946 \h </w:instrText>
+            </w:r>
+            <w:r>
+              <w:rPr>
+                <w:noProof/>
+                <w:webHidden/>
+              </w:rPr>
+            </w:r>
+            <w:r>
+              <w:rPr>
+                <w:noProof/>
+                <w:webHidden/>
+              </w:rPr>
+              <w:fldChar w:fldCharType="separate"/>
+            </w:r>
+            <w:r>
+              <w:rPr>
+                <w:noProof/>
+                <w:webHidden/>
+              </w:rPr>
+              <w:t>5</w:t>
+            </w:r>
+            <w:r>
+              <w:rPr>
+                <w:noProof/>
+                <w:webHidden/>
+              </w:rPr>
+              <w:fldChar w:fldCharType="end"/>
+            </w:r>
+          </w:hyperlink>
+        </w:p>
+        <w:p>
+          <w:pPr>
+            <w:pStyle w:val="Verzeichnis1"/>
+            <w:tabs>
+              <w:tab w:val="left" w:pos="660"/>
+              <w:tab w:val="right" w:leader="dot" w:pos="9062"/>
+            </w:tabs>
+            <w:rPr>
+              <w:rFonts w:eastAsiaTheme="minorEastAsia"/>
+              <w:noProof/>
+              <w:lang w:eastAsia="de-CH"/>
+            </w:rPr>
+          </w:pPr>
+          <w:hyperlink w:anchor="_Toc536105947" w:history="1">
+            <w:r>
+              <w:rPr>
+                <w:rStyle w:val="Hyperlink"/>
+                <w:noProof/>
+              </w:rPr>
+              <w:t>11</w:t>
+            </w:r>
+            <w:r>
+              <w:rPr>
+                <w:rFonts w:eastAsiaTheme="minorEastAsia"/>
+                <w:noProof/>
+                <w:lang w:eastAsia="de-CH"/>
+              </w:rPr>
+              <w:tab/>
+            </w:r>
+            <w:r>
+              <w:rPr>
+                <w:rStyle w:val="Hyperlink"/>
+                <w:noProof/>
+              </w:rPr>
+              <w:t>Quellenverzeichnis</w:t>
+            </w:r>
+            <w:r>
+              <w:rPr>
+                <w:noProof/>
+                <w:webHidden/>
+              </w:rPr>
+              <w:tab/>
+            </w:r>
+            <w:r>
+              <w:rPr>
+                <w:noProof/>
+                <w:webHidden/>
+              </w:rPr>
+              <w:fldChar w:fldCharType="begin"/>
+            </w:r>
+            <w:r>
+              <w:rPr>
+                <w:noProof/>
+                <w:webHidden/>
+              </w:rPr>
+              <w:instrText xml:space="preserve"> PAGEREF _Toc536105947 \h </w:instrText>
+            </w:r>
+            <w:r>
+              <w:rPr>
+                <w:noProof/>
+                <w:webHidden/>
+              </w:rPr>
+            </w:r>
+            <w:r>
+              <w:rPr>
+                <w:noProof/>
+                <w:webHidden/>
+              </w:rPr>
+              <w:fldChar w:fldCharType="separate"/>
+            </w:r>
+            <w:r>
+              <w:rPr>
+                <w:noProof/>
+                <w:webHidden/>
+              </w:rPr>
+              <w:t>5</w:t>
+            </w:r>
+            <w:r>
+              <w:rPr>
+                <w:noProof/>
+                <w:webHidden/>
+              </w:rPr>
+              <w:fldChar w:fldCharType="end"/>
+            </w:r>
+          </w:hyperlink>
+        </w:p>
+        <w:p>
+          <w:pPr>
+            <w:pStyle w:val="Verzeichnis1"/>
+            <w:tabs>
+              <w:tab w:val="left" w:pos="660"/>
+              <w:tab w:val="right" w:leader="dot" w:pos="9062"/>
+            </w:tabs>
+            <w:rPr>
+              <w:rFonts w:eastAsiaTheme="minorEastAsia"/>
+              <w:noProof/>
+              <w:lang w:eastAsia="de-CH"/>
+            </w:rPr>
+          </w:pPr>
+          <w:hyperlink w:anchor="_Toc536105948" w:history="1">
+            <w:r>
+              <w:rPr>
+                <w:rStyle w:val="Hyperlink"/>
+                <w:noProof/>
+              </w:rPr>
+              <w:t>12</w:t>
+            </w:r>
+            <w:r>
+              <w:rPr>
+                <w:rFonts w:eastAsiaTheme="minorEastAsia"/>
+                <w:noProof/>
+                <w:lang w:eastAsia="de-CH"/>
+              </w:rPr>
+              <w:tab/>
+            </w:r>
+            <w:r>
+              <w:rPr>
+                <w:rStyle w:val="Hyperlink"/>
+                <w:noProof/>
+              </w:rPr>
+              <w:t>Literaturverzeichnis</w:t>
+            </w:r>
+            <w:r>
+              <w:rPr>
+                <w:noProof/>
+                <w:webHidden/>
+              </w:rPr>
+              <w:tab/>
+            </w:r>
+            <w:r>
+              <w:rPr>
+                <w:noProof/>
+                <w:webHidden/>
+              </w:rPr>
+              <w:fldChar w:fldCharType="begin"/>
+            </w:r>
+            <w:r>
+              <w:rPr>
+                <w:noProof/>
+                <w:webHidden/>
+              </w:rPr>
+              <w:instrText xml:space="preserve"> PAGEREF _Toc536105948 \h </w:instrText>
+            </w:r>
+            <w:r>
+              <w:rPr>
+                <w:noProof/>
+                <w:webHidden/>
+              </w:rPr>
+            </w:r>
+            <w:r>
+              <w:rPr>
+                <w:noProof/>
+                <w:webHidden/>
+              </w:rPr>
+              <w:fldChar w:fldCharType="separate"/>
+            </w:r>
+            <w:r>
+              <w:rPr>
+                <w:noProof/>
+                <w:webHidden/>
+              </w:rPr>
+              <w:t>5</w:t>
+            </w:r>
+            <w:r>
+              <w:rPr>
+                <w:noProof/>
+                <w:webHidden/>
+              </w:rPr>
+              <w:fldChar w:fldCharType="end"/>
+            </w:r>
+          </w:hyperlink>
+        </w:p>
+        <w:p>
+          <w:pPr>
+            <w:pStyle w:val="Verzeichnis1"/>
+            <w:tabs>
+              <w:tab w:val="left" w:pos="660"/>
+              <w:tab w:val="right" w:leader="dot" w:pos="9062"/>
+            </w:tabs>
+            <w:rPr>
+              <w:rFonts w:eastAsiaTheme="minorEastAsia"/>
+              <w:noProof/>
+              <w:lang w:eastAsia="de-CH"/>
+            </w:rPr>
+          </w:pPr>
+          <w:hyperlink w:anchor="_Toc536105949" w:history="1">
+            <w:r>
+              <w:rPr>
+                <w:rStyle w:val="Hyperlink"/>
+                <w:noProof/>
+              </w:rPr>
+              <w:t>13</w:t>
+            </w:r>
+            <w:r>
+              <w:rPr>
+                <w:rFonts w:eastAsiaTheme="minorEastAsia"/>
+                <w:noProof/>
+                <w:lang w:eastAsia="de-CH"/>
+              </w:rPr>
+              <w:tab/>
+            </w:r>
+            <w:r>
+              <w:rPr>
+                <w:rStyle w:val="Hyperlink"/>
+                <w:noProof/>
+              </w:rPr>
+              <w:t>Anhang</w:t>
+            </w:r>
+            <w:r>
+              <w:rPr>
+                <w:noProof/>
+                <w:webHidden/>
+              </w:rPr>
+              <w:tab/>
+            </w:r>
+            <w:r>
+              <w:rPr>
+                <w:noProof/>
+                <w:webHidden/>
+              </w:rPr>
+              <w:fldChar w:fldCharType="begin"/>
+            </w:r>
+            <w:r>
+              <w:rPr>
+                <w:noProof/>
+                <w:webHidden/>
+              </w:rPr>
+              <w:instrText xml:space="preserve"> PAGEREF _Toc536105949 \h </w:instrText>
+            </w:r>
+            <w:r>
+              <w:rPr>
+                <w:noProof/>
+                <w:webHidden/>
+              </w:rPr>
+            </w:r>
+            <w:r>
+              <w:rPr>
+                <w:noProof/>
+                <w:webHidden/>
+              </w:rPr>
+              <w:fldChar w:fldCharType="separate"/>
+            </w:r>
+            <w:r>
+              <w:rPr>
+                <w:noProof/>
+                <w:webHidden/>
+              </w:rPr>
+              <w:t>6</w:t>
+            </w:r>
+            <w:r>
+              <w:rPr>
+                <w:noProof/>
+                <w:webHidden/>
+              </w:rPr>
+              <w:fldChar w:fldCharType="end"/>
+            </w:r>
+          </w:hyperlink>
+        </w:p>
+        <w:p>
+          <w:pPr>
+            <w:pStyle w:val="Verzeichnis1"/>
+            <w:tabs>
+              <w:tab w:val="left" w:pos="660"/>
+              <w:tab w:val="right" w:leader="dot" w:pos="9062"/>
+            </w:tabs>
+            <w:rPr>
+              <w:rFonts w:eastAsiaTheme="minorEastAsia"/>
+              <w:noProof/>
+              <w:lang w:eastAsia="de-CH"/>
+            </w:rPr>
+          </w:pPr>
+          <w:hyperlink w:anchor="_Toc536105950" w:history="1">
+            <w:r>
+              <w:rPr>
+                <w:rStyle w:val="Hyperlink"/>
+                <w:noProof/>
+              </w:rPr>
+              <w:t>14</w:t>
+            </w:r>
+            <w:r>
+              <w:rPr>
+                <w:rFonts w:eastAsiaTheme="minorEastAsia"/>
+                <w:noProof/>
+                <w:lang w:eastAsia="de-CH"/>
+              </w:rPr>
+              <w:tab/>
+            </w:r>
+            <w:r>
+              <w:rPr>
+                <w:rStyle w:val="Hyperlink"/>
+                <w:noProof/>
+              </w:rPr>
               <w:t>Sourcecode</w:t>
             </w:r>
             <w:r>
@@ -1835,7 +3555,7 @@
                 <w:noProof/>
                 <w:webHidden/>
               </w:rPr>
-              <w:instrText xml:space="preserve"> PAGEREF _Toc523048273 \h </w:instrText>
+              <w:instrText xml:space="preserve"> PAGEREF _Toc536105950 \h </w:instrText>
             </w:r>
             <w:r>
               <w:rPr>
@@ -1855,7 +3575,7 @@
                 <w:noProof/>
                 <w:webHidden/>
               </w:rPr>
-              <w:t>2</w:t>
+              <w:t>6</w:t>
             </w:r>
             <w:r>
               <w:rPr>
@@ -1887,7 +3607,7 @@
       <w:pPr>
         <w:pStyle w:val="berschrift1"/>
       </w:pPr>
-      <w:bookmarkStart w:id="0" w:name="_Toc523048253"/>
+      <w:bookmarkStart w:id="0" w:name="_Toc536105910"/>
       <w:r>
         <w:lastRenderedPageBreak/>
         <w:t>Management Summary</w:t>
@@ -1895,13 +3615,8 @@
       <w:bookmarkEnd w:id="0"/>
     </w:p>
     <w:p>
-      <w:proofErr w:type="spellStart"/>
-      <w:r>
-        <w:t>Orwb</w:t>
-      </w:r>
-      <w:proofErr w:type="spellEnd"/>
-      <w:r>
-        <w:t xml:space="preserve"> ist ein 2D</w:t>
+      <w:r>
+        <w:t>Orwb ist ein 2D</w:t>
       </w:r>
       <w:r>
         <w:t>-Platfom Spiel</w:t>
@@ -1910,37 +3625,13 @@
         <w:t xml:space="preserve"> (</w:t>
       </w:r>
       <w:r>
-        <w:t xml:space="preserve">wie z.B. </w:t>
-      </w:r>
-      <w:proofErr w:type="spellStart"/>
-      <w:r>
-        <w:t>Donkey</w:t>
-      </w:r>
-      <w:proofErr w:type="spellEnd"/>
-      <w:r>
-        <w:t xml:space="preserve"> Kong</w:t>
+        <w:t>wie z.B. Donkey Kong</w:t>
       </w:r>
       <w:r>
         <w:t>)</w:t>
       </w:r>
       <w:r>
-        <w:t xml:space="preserve"> für den Webbrowser. Ziel des Spiels ist es, das Portal in das nächste Level zu erreichen, ohne alle Lebenspunkte zu verlieren. Der Spielercharakter ist neben dem Portal, die einzige Lichtquelle im Spiel. Die Lebenspunkte bestimmen die Leuchtkraft des Spielecharakters und somit die Distanz des Lichtkegels, welcher </w:t>
-      </w:r>
-      <w:proofErr w:type="spellStart"/>
-      <w:r>
-        <w:t>Orwb</w:t>
-      </w:r>
-      <w:proofErr w:type="spellEnd"/>
-      <w:r>
-        <w:t xml:space="preserve"> umgibt. Wenn </w:t>
-      </w:r>
-      <w:proofErr w:type="spellStart"/>
-      <w:r>
-        <w:t>Orwb</w:t>
-      </w:r>
-      <w:proofErr w:type="spellEnd"/>
-      <w:r>
-        <w:t xml:space="preserve"> Schaden durch Gegner oder Fallen erleidet, sinken seine Lebenspunkte und somit die Distanz des Lichtkegels. So wird das Spiel progressive erschwert, da weniger von der Spieleumgebung sichtbar ist. Um das Spiel weiter zu erschweren, hat der Spiele nur begrenzt Zeit, das Portal zu erreichen.</w:t>
+        <w:t xml:space="preserve"> für den Webbrowser. Ziel des Spiels ist es, das Portal in das nächste Level zu erreichen, ohne alle Lebenspunkte zu verlieren. Der Spielercharakter ist neben dem Portal, die einzige Lichtquelle im Spiel. Die Lebenspunkte bestimmen die Leuchtkraft des Spielecharakters und somit die Distanz des Lichtkegels, welcher Orwb umgibt. Wenn Orwb Schaden durch Gegner oder Fallen erleidet, sinken seine Lebenspunkte und somit die Distanz des Lichtkegels. So wird das Spiel progressive erschwert, da weniger von der Spieleumgebung sichtbar ist. Um das Spiel weiter zu erschweren, hat der Spiele nur begrenzt Zeit, das Portal zu erreichen.</w:t>
       </w:r>
     </w:p>
     <w:p>
@@ -1968,13 +3659,8 @@
           <w:numId w:val="2"/>
         </w:numPr>
       </w:pPr>
-      <w:proofErr w:type="spellStart"/>
-      <w:r>
-        <w:t>Orwb</w:t>
-      </w:r>
-      <w:proofErr w:type="spellEnd"/>
-      <w:r>
-        <w:t xml:space="preserve"> alle Lebenspunkte verloren hat</w:t>
+      <w:r>
+        <w:t>Orwb alle Lebenspunkte verloren hat</w:t>
       </w:r>
     </w:p>
     <w:p>
@@ -1985,13 +3671,8 @@
           <w:numId w:val="2"/>
         </w:numPr>
       </w:pPr>
-      <w:proofErr w:type="spellStart"/>
-      <w:r>
-        <w:t>Orwb</w:t>
-      </w:r>
-      <w:proofErr w:type="spellEnd"/>
-      <w:r>
-        <w:t xml:space="preserve"> durch einen Spalt ins Leere fällt</w:t>
+      <w:r>
+        <w:t>Orwb durch einen Spalt ins Leere fällt</w:t>
       </w:r>
     </w:p>
     <w:p>
@@ -2011,22 +3692,14 @@
         <w:t>Das Spiel ist ein Browsergame. Das heisst es soll über eine Webseite aufgerufen und gespielt werden können.</w:t>
       </w:r>
       <w:r>
-        <w:t xml:space="preserve"> </w:t>
-      </w:r>
-      <w:proofErr w:type="spellStart"/>
-      <w:r>
-        <w:t>Orwb</w:t>
-      </w:r>
-      <w:proofErr w:type="spellEnd"/>
-      <w:r>
-        <w:t xml:space="preserve"> soll auf allen gängigen Internet-Browsern für PCs funktionieren.</w:t>
+        <w:t xml:space="preserve"> Orwb soll auf allen gängigen Internet-Browsern für PCs funktionieren.</w:t>
       </w:r>
     </w:p>
     <w:p>
       <w:pPr>
         <w:pStyle w:val="berschrift1"/>
       </w:pPr>
-      <w:bookmarkStart w:id="1" w:name="_Toc523048254"/>
+      <w:bookmarkStart w:id="1" w:name="_Toc536105911"/>
       <w:r>
         <w:t>Rahmenbedingungen</w:t>
       </w:r>
@@ -2036,7 +3709,7 @@
       <w:pPr>
         <w:pStyle w:val="berschrift2"/>
       </w:pPr>
-      <w:bookmarkStart w:id="2" w:name="_Toc523048255"/>
+      <w:bookmarkStart w:id="2" w:name="_Toc536105912"/>
       <w:r>
         <w:t>Projektvertrag</w:t>
       </w:r>
@@ -2047,7 +3720,7 @@
       <w:pPr>
         <w:pStyle w:val="berschrift2"/>
       </w:pPr>
-      <w:bookmarkStart w:id="3" w:name="_Toc523048256"/>
+      <w:bookmarkStart w:id="3" w:name="_Toc536105913"/>
       <w:r>
         <w:t>Organisation</w:t>
       </w:r>
@@ -2116,74 +3789,110 @@
       <w:pPr>
         <w:pStyle w:val="berschrift2"/>
       </w:pPr>
-      <w:bookmarkStart w:id="4" w:name="_Toc523048257"/>
-      <w:r>
-        <w:t>Gantt Zeitplan</w:t>
+      <w:bookmarkStart w:id="4" w:name="_Toc536105914"/>
+      <w:r>
+        <w:t>Detaillierter Projektantrag</w:t>
       </w:r>
       <w:bookmarkEnd w:id="4"/>
     </w:p>
     <w:p>
-      <w:r>
-        <w:br w:type="page"/>
-      </w:r>
-    </w:p>
-    <w:p>
       <w:pPr>
         <w:pStyle w:val="berschrift2"/>
       </w:pPr>
-      <w:bookmarkStart w:id="5" w:name="_Toc523048258"/>
-      <w:r>
-        <w:lastRenderedPageBreak/>
-        <w:t>Arbeitsjournal</w:t>
+      <w:bookmarkStart w:id="5" w:name="_Toc536105915"/>
+      <w:r>
+        <w:t>Must-Have</w:t>
+      </w:r>
+      <w:r>
+        <w:t xml:space="preserve"> &amp; Nice-to-Have</w:t>
       </w:r>
       <w:bookmarkEnd w:id="5"/>
     </w:p>
     <w:p>
       <w:pPr>
-        <w:pStyle w:val="berschrift3"/>
-      </w:pPr>
-      <w:r>
-        <w:t>19.01.2018</w:t>
-      </w:r>
+        <w:pStyle w:val="berschrift2"/>
+      </w:pPr>
+      <w:bookmarkStart w:id="6" w:name="_Toc536105916"/>
+      <w:r>
+        <w:t>Gantt Zeitplan</w:t>
+      </w:r>
+      <w:bookmarkEnd w:id="6"/>
     </w:p>
     <w:p>
       <w:r>
         <w:br w:type="page"/>
       </w:r>
-      <w:bookmarkStart w:id="6" w:name="_GoBack"/>
-      <w:bookmarkEnd w:id="6"/>
-    </w:p>
-    <w:p/>
-    <w:p>
-      <w:pPr>
-        <w:pStyle w:val="berschrift1"/>
-      </w:pPr>
-      <w:bookmarkStart w:id="7" w:name="_Toc523048259"/>
-      <w:r>
-        <w:t xml:space="preserve">Projekt </w:t>
-      </w:r>
-      <w:bookmarkEnd w:id="7"/>
-      <w:r>
-        <w:t>IPERKA</w:t>
-      </w:r>
     </w:p>
     <w:p>
       <w:pPr>
         <w:pStyle w:val="berschrift2"/>
       </w:pPr>
-      <w:bookmarkStart w:id="8" w:name="_Toc523048260"/>
-      <w:r>
-        <w:t>Informationen einholen</w:t>
+      <w:bookmarkStart w:id="7" w:name="_Toc536105917"/>
+      <w:r>
+        <w:lastRenderedPageBreak/>
+        <w:t>Arbeitsjournal</w:t>
+      </w:r>
+      <w:bookmarkEnd w:id="7"/>
+    </w:p>
+    <w:p>
+      <w:r>
+        <w:br w:type="page"/>
+      </w:r>
+    </w:p>
+    <w:p>
+      <w:pPr>
+        <w:pStyle w:val="berschrift2"/>
+        <w:rPr>
+          <w:lang w:val="en-GB"/>
+        </w:rPr>
+      </w:pPr>
+      <w:bookmarkStart w:id="8" w:name="_Toc536105918"/>
+      <w:r>
+        <w:rPr>
+          <w:lang w:val="en-GB"/>
+        </w:rPr>
+        <w:lastRenderedPageBreak/>
+        <w:t>Wieso</w:t>
+      </w:r>
+      <w:r>
+        <w:rPr>
+          <w:lang w:val="en-GB"/>
+        </w:rPr>
+        <w:t xml:space="preserve"> O</w:t>
+      </w:r>
+      <w:r>
+        <w:rPr>
+          <w:lang w:val="en-GB"/>
+        </w:rPr>
+        <w:t xml:space="preserve">bject </w:t>
+      </w:r>
+      <w:r>
+        <w:rPr>
+          <w:lang w:val="en-GB"/>
+        </w:rPr>
+        <w:t>O</w:t>
+      </w:r>
+      <w:r>
+        <w:rPr>
+          <w:lang w:val="en-GB"/>
+        </w:rPr>
+        <w:t xml:space="preserve">rientated </w:t>
+      </w:r>
+      <w:r>
+        <w:rPr>
+          <w:lang w:val="en-GB"/>
+        </w:rPr>
+        <w:t>JavaScript und p5.js?</w:t>
       </w:r>
       <w:bookmarkEnd w:id="8"/>
     </w:p>
     <w:p>
       <w:pPr>
-        <w:pStyle w:val="berschrift2"/>
-      </w:pPr>
-      <w:bookmarkStart w:id="9" w:name="_Toc523048261"/>
-      <w:r>
-        <w:t>Planung</w:t>
+        <w:pStyle w:val="berschrift1"/>
+      </w:pPr>
+      <w:bookmarkStart w:id="9" w:name="_Toc536105919"/>
+      <w:r>
+        <w:t>Realisation</w:t>
       </w:r>
       <w:bookmarkEnd w:id="9"/>
     </w:p>
@@ -2191,9 +3900,9 @@
       <w:pPr>
         <w:pStyle w:val="berschrift2"/>
       </w:pPr>
-      <w:bookmarkStart w:id="10" w:name="_Toc523048262"/>
-      <w:r>
-        <w:t>Evaluation</w:t>
+      <w:bookmarkStart w:id="10" w:name="_Toc536105920"/>
+      <w:r>
+        <w:t>Ausarbeitung Konzept</w:t>
       </w:r>
       <w:bookmarkEnd w:id="10"/>
     </w:p>
@@ -2201,25 +3910,9 @@
       <w:pPr>
         <w:pStyle w:val="berschrift2"/>
       </w:pPr>
-      <w:r>
-        <w:t>Realisation</w:t>
-      </w:r>
-    </w:p>
-    <w:p>
-      <w:pPr>
-        <w:pStyle w:val="berschrift2"/>
-      </w:pPr>
-      <w:r>
-        <w:t>Kontrolle</w:t>
-      </w:r>
-    </w:p>
-    <w:p>
-      <w:pPr>
-        <w:pStyle w:val="berschrift2"/>
-      </w:pPr>
-      <w:bookmarkStart w:id="11" w:name="_Toc523048265"/>
-      <w:r>
-        <w:t>Bugfixing</w:t>
+      <w:bookmarkStart w:id="11" w:name="_Toc536105921"/>
+      <w:r>
+        <w:t>Einarbeitung p5.js</w:t>
       </w:r>
       <w:bookmarkEnd w:id="11"/>
     </w:p>
@@ -2227,21 +3920,19 @@
       <w:pPr>
         <w:pStyle w:val="berschrift2"/>
       </w:pPr>
-      <w:bookmarkStart w:id="12" w:name="_Toc523048266"/>
-      <w:proofErr w:type="spellStart"/>
-      <w:r>
-        <w:t>Deployment</w:t>
+      <w:bookmarkStart w:id="12" w:name="_Toc536105922"/>
+      <w:r>
+        <w:t>Einarbeitung Object Orientated JS</w:t>
       </w:r>
       <w:bookmarkEnd w:id="12"/>
-      <w:proofErr w:type="spellEnd"/>
     </w:p>
     <w:p>
       <w:pPr>
         <w:pStyle w:val="berschrift2"/>
       </w:pPr>
-      <w:bookmarkStart w:id="13" w:name="_Toc523048267"/>
-      <w:r>
-        <w:t>Auswertung</w:t>
+      <w:bookmarkStart w:id="13" w:name="_Toc536105923"/>
+      <w:r>
+        <w:t>Website Framework</w:t>
       </w:r>
       <w:bookmarkEnd w:id="13"/>
     </w:p>
@@ -2249,63 +3940,302 @@
       <w:pPr>
         <w:pStyle w:val="berschrift2"/>
       </w:pPr>
-      <w:bookmarkStart w:id="14" w:name="_Toc523048268"/>
-      <w:r>
-        <w:t>Abgabe</w:t>
+      <w:bookmarkStart w:id="14" w:name="_Toc536105924"/>
+      <w:r>
+        <w:t>Spielecharakter</w:t>
       </w:r>
       <w:bookmarkEnd w:id="14"/>
     </w:p>
     <w:p>
       <w:pPr>
-        <w:pStyle w:val="berschrift1"/>
-      </w:pPr>
-      <w:bookmarkStart w:id="15" w:name="_Toc523048269"/>
-      <w:r>
-        <w:t>Glossar</w:t>
+        <w:pStyle w:val="berschrift3"/>
+      </w:pPr>
+      <w:bookmarkStart w:id="15" w:name="_Toc536105925"/>
+      <w:r>
+        <w:t>Design</w:t>
       </w:r>
       <w:bookmarkEnd w:id="15"/>
     </w:p>
     <w:p>
       <w:pPr>
-        <w:pStyle w:val="berschrift1"/>
-      </w:pPr>
-      <w:bookmarkStart w:id="16" w:name="_Toc523048270"/>
-      <w:r>
-        <w:t>Quellenverzeichnis</w:t>
+        <w:pStyle w:val="berschrift3"/>
+      </w:pPr>
+      <w:bookmarkStart w:id="16" w:name="_Toc536105926"/>
+      <w:r>
+        <w:t>Eigenschaften</w:t>
       </w:r>
       <w:bookmarkEnd w:id="16"/>
     </w:p>
     <w:p>
       <w:pPr>
-        <w:pStyle w:val="berschrift1"/>
-      </w:pPr>
-      <w:bookmarkStart w:id="17" w:name="_Toc523048271"/>
-      <w:r>
-        <w:t>Literaturverzeichnis</w:t>
+        <w:pStyle w:val="berschrift3"/>
+      </w:pPr>
+      <w:bookmarkStart w:id="17" w:name="_Toc536105927"/>
+      <w:r>
+        <w:t>Implementation Charaktermodell</w:t>
       </w:r>
       <w:bookmarkEnd w:id="17"/>
     </w:p>
     <w:p>
       <w:pPr>
-        <w:pStyle w:val="berschrift1"/>
-      </w:pPr>
-      <w:bookmarkStart w:id="18" w:name="_Toc523048272"/>
-      <w:r>
-        <w:t>Anhang</w:t>
+        <w:pStyle w:val="berschrift3"/>
+      </w:pPr>
+      <w:bookmarkStart w:id="18" w:name="_Toc536105928"/>
+      <w:r>
+        <w:t>Steuerung</w:t>
       </w:r>
       <w:bookmarkEnd w:id="18"/>
     </w:p>
     <w:p>
       <w:pPr>
+        <w:pStyle w:val="berschrift2"/>
+      </w:pPr>
+      <w:bookmarkStart w:id="19" w:name="_Toc536105929"/>
+      <w:r>
+        <w:t>Game</w:t>
+      </w:r>
+      <w:bookmarkEnd w:id="19"/>
+    </w:p>
+    <w:p>
+      <w:pPr>
+        <w:pStyle w:val="berschrift3"/>
+      </w:pPr>
+      <w:bookmarkStart w:id="20" w:name="_Toc536105930"/>
+      <w:r>
+        <w:t>S</w:t>
+      </w:r>
+      <w:r>
+        <w:t>tart B</w:t>
+      </w:r>
+      <w:r>
+        <w:t>ildschirm</w:t>
+      </w:r>
+      <w:bookmarkEnd w:id="20"/>
+    </w:p>
+    <w:p>
+      <w:pPr>
+        <w:pStyle w:val="berschrift3"/>
+      </w:pPr>
+      <w:bookmarkStart w:id="21" w:name="_Toc536105931"/>
+      <w:r>
+        <w:t>Pause Bildschirm</w:t>
+      </w:r>
+      <w:bookmarkEnd w:id="21"/>
+    </w:p>
+    <w:p>
+      <w:pPr>
+        <w:pStyle w:val="berschrift3"/>
+      </w:pPr>
+      <w:bookmarkStart w:id="22" w:name="_Toc536105932"/>
+      <w:r>
+        <w:t>Game-Over Bildschirm</w:t>
+      </w:r>
+      <w:bookmarkEnd w:id="22"/>
+    </w:p>
+    <w:p>
+      <w:pPr>
+        <w:pStyle w:val="berschrift3"/>
+      </w:pPr>
+      <w:r>
+        <w:t>Sieg Bildschirm</w:t>
+      </w:r>
+      <w:bookmarkStart w:id="23" w:name="_GoBack"/>
+      <w:bookmarkEnd w:id="23"/>
+    </w:p>
+    <w:p>
+      <w:pPr>
+        <w:pStyle w:val="berschrift2"/>
+      </w:pPr>
+      <w:bookmarkStart w:id="24" w:name="_Toc536105933"/>
+      <w:r>
+        <w:t>Gegner</w:t>
+      </w:r>
+      <w:bookmarkEnd w:id="24"/>
+    </w:p>
+    <w:p>
+      <w:pPr>
+        <w:pStyle w:val="berschrift3"/>
+      </w:pPr>
+      <w:bookmarkStart w:id="25" w:name="_Toc536105934"/>
+      <w:r>
+        <w:t>Design</w:t>
+      </w:r>
+      <w:bookmarkEnd w:id="25"/>
+    </w:p>
+    <w:p>
+      <w:pPr>
+        <w:pStyle w:val="berschrift3"/>
+      </w:pPr>
+      <w:bookmarkStart w:id="26" w:name="_Toc536105935"/>
+      <w:r>
+        <w:t>Implementation</w:t>
+      </w:r>
+      <w:bookmarkEnd w:id="26"/>
+    </w:p>
+    <w:p>
+      <w:pPr>
+        <w:pStyle w:val="berschrift2"/>
+      </w:pPr>
+      <w:bookmarkStart w:id="27" w:name="_Toc536105936"/>
+      <w:r>
+        <w:t>Levels</w:t>
+      </w:r>
+      <w:bookmarkEnd w:id="27"/>
+    </w:p>
+    <w:p>
+      <w:pPr>
+        <w:pStyle w:val="berschrift3"/>
+      </w:pPr>
+      <w:bookmarkStart w:id="28" w:name="_Toc536105937"/>
+      <w:r>
+        <w:t>Design</w:t>
+      </w:r>
+      <w:bookmarkEnd w:id="28"/>
+    </w:p>
+    <w:p>
+      <w:pPr>
+        <w:pStyle w:val="berschrift3"/>
+      </w:pPr>
+      <w:bookmarkStart w:id="29" w:name="_Toc536105938"/>
+      <w:r>
+        <w:t>Level 1</w:t>
+      </w:r>
+      <w:bookmarkEnd w:id="29"/>
+    </w:p>
+    <w:p>
+      <w:pPr>
+        <w:pStyle w:val="berschrift3"/>
+      </w:pPr>
+      <w:bookmarkStart w:id="30" w:name="_Toc536105939"/>
+      <w:r>
+        <w:t>Level 2</w:t>
+      </w:r>
+      <w:bookmarkEnd w:id="30"/>
+    </w:p>
+    <w:p>
+      <w:pPr>
+        <w:pStyle w:val="berschrift3"/>
+      </w:pPr>
+      <w:bookmarkStart w:id="31" w:name="_Toc536105940"/>
+      <w:r>
+        <w:t>Level 3</w:t>
+      </w:r>
+      <w:bookmarkEnd w:id="31"/>
+    </w:p>
+    <w:p>
+      <w:pPr>
         <w:pStyle w:val="berschrift1"/>
       </w:pPr>
-      <w:bookmarkStart w:id="19" w:name="_Toc523048273"/>
-      <w:proofErr w:type="spellStart"/>
+      <w:bookmarkStart w:id="32" w:name="_Toc536105941"/>
+      <w:r>
+        <w:t>Kontrolle</w:t>
+      </w:r>
+      <w:bookmarkEnd w:id="32"/>
+    </w:p>
+    <w:p>
+      <w:pPr>
+        <w:pStyle w:val="berschrift1"/>
+      </w:pPr>
+      <w:bookmarkStart w:id="33" w:name="_Toc536105942"/>
+      <w:r>
+        <w:t>Bugfixing</w:t>
+      </w:r>
+      <w:bookmarkEnd w:id="33"/>
+    </w:p>
+    <w:p>
+      <w:pPr>
+        <w:pStyle w:val="berschrift1"/>
+      </w:pPr>
+      <w:bookmarkStart w:id="34" w:name="_Toc536105943"/>
+      <w:r>
+        <w:t>Deploy</w:t>
+      </w:r>
+      <w:r>
+        <w:t>e</w:t>
+      </w:r>
+      <w:r>
+        <w:t>ment</w:t>
+      </w:r>
+      <w:bookmarkEnd w:id="34"/>
+    </w:p>
+    <w:p>
+      <w:pPr>
+        <w:pStyle w:val="berschrift1"/>
+      </w:pPr>
+      <w:bookmarkStart w:id="35" w:name="_Toc536105944"/>
+      <w:r>
+        <w:t>Auswertung</w:t>
+      </w:r>
+      <w:bookmarkEnd w:id="35"/>
+    </w:p>
+    <w:p>
+      <w:pPr>
+        <w:pStyle w:val="berschrift1"/>
+      </w:pPr>
+      <w:r>
+        <w:t>Dokumentation</w:t>
+      </w:r>
+    </w:p>
+    <w:p>
+      <w:pPr>
+        <w:pStyle w:val="berschrift1"/>
+      </w:pPr>
+      <w:bookmarkStart w:id="36" w:name="_Toc536105945"/>
+      <w:r>
+        <w:t>Abgabe</w:t>
+      </w:r>
+      <w:bookmarkEnd w:id="36"/>
+    </w:p>
+    <w:p>
+      <w:pPr>
+        <w:pStyle w:val="berschrift1"/>
+      </w:pPr>
+      <w:bookmarkStart w:id="37" w:name="_Toc536105946"/>
+      <w:r>
+        <w:t>Glossar</w:t>
+      </w:r>
+      <w:bookmarkEnd w:id="37"/>
+    </w:p>
+    <w:p>
+      <w:pPr>
+        <w:pStyle w:val="berschrift1"/>
+      </w:pPr>
+      <w:bookmarkStart w:id="38" w:name="_Toc536105947"/>
+      <w:r>
+        <w:lastRenderedPageBreak/>
+        <w:t>Quellenverzeichnis</w:t>
+      </w:r>
+      <w:bookmarkEnd w:id="38"/>
+    </w:p>
+    <w:p>
+      <w:pPr>
+        <w:pStyle w:val="berschrift1"/>
+      </w:pPr>
+      <w:bookmarkStart w:id="39" w:name="_Toc536105948"/>
+      <w:r>
+        <w:t>Literaturverzeichnis</w:t>
+      </w:r>
+      <w:bookmarkEnd w:id="39"/>
+    </w:p>
+    <w:p>
+      <w:pPr>
+        <w:pStyle w:val="berschrift1"/>
+      </w:pPr>
+      <w:bookmarkStart w:id="40" w:name="_Toc536105949"/>
+      <w:r>
+        <w:t>Anhang</w:t>
+      </w:r>
+      <w:bookmarkEnd w:id="40"/>
+    </w:p>
+    <w:p>
+      <w:pPr>
+        <w:pStyle w:val="berschrift1"/>
+      </w:pPr>
+      <w:bookmarkStart w:id="41" w:name="_Toc536105950"/>
       <w:r>
         <w:t>Sourcecode</w:t>
       </w:r>
-      <w:bookmarkEnd w:id="19"/>
-      <w:proofErr w:type="spellEnd"/>
+      <w:bookmarkEnd w:id="41"/>
     </w:p>
     <w:sectPr>
       <w:headerReference w:type="default" r:id="rId9"/>
@@ -2437,7 +4367,7 @@
                                   <w:noProof/>
                                   <w:lang w:val="de-DE"/>
                                 </w:rPr>
-                                <w:t>4</w:t>
+                                <w:t>6</w:t>
                               </w:r>
                               <w:r>
                                 <w:fldChar w:fldCharType="end"/>
@@ -2501,7 +4431,7 @@
                             <w:noProof/>
                             <w:lang w:val="de-DE"/>
                           </w:rPr>
-                          <w:t>4</w:t>
+                          <w:t>6</w:t>
                         </w:r>
                         <w:r>
                           <w:fldChar w:fldCharType="end"/>
@@ -2582,7 +4512,7 @@
                 </wp:anchor>
               </w:drawing>
             </mc:Choice>
-            <mc:Fallback xmlns:w16se="http://schemas.microsoft.com/office/word/2015/wordml/symex" xmlns:w16cid="http://schemas.microsoft.com/office/word/2016/wordml/cid" xmlns:am3d="http://schemas.microsoft.com/office/drawing/2017/model3d" xmlns:aink="http://schemas.microsoft.com/office/drawing/2016/ink" xmlns:cx8="http://schemas.microsoft.com/office/drawing/2016/5/14/chartex" xmlns:cx7="http://schemas.microsoft.com/office/drawing/2016/5/13/chartex" xmlns:cx6="http://schemas.microsoft.com/office/drawing/2016/5/12/chartex" xmlns:cx5="http://schemas.microsoft.com/office/drawing/2016/5/11/chartex" xmlns:cx4="http://schemas.microsoft.com/office/drawing/2016/5/10/chartex" xmlns:cx3="http://schemas.microsoft.com/office/drawing/2016/5/9/chartex" xmlns:cx2="http://schemas.microsoft.com/office/drawing/2015/10/21/chartex" xmlns:cx1="http://schemas.microsoft.com/office/drawing/2015/9/8/chartex" xmlns:cx="http://schemas.microsoft.com/office/drawing/2014/chartex">
+            <mc:Fallback xmlns:cx="http://schemas.microsoft.com/office/drawing/2014/chartex" xmlns:cx1="http://schemas.microsoft.com/office/drawing/2015/9/8/chartex" xmlns:cx2="http://schemas.microsoft.com/office/drawing/2015/10/21/chartex" xmlns:cx3="http://schemas.microsoft.com/office/drawing/2016/5/9/chartex" xmlns:cx4="http://schemas.microsoft.com/office/drawing/2016/5/10/chartex" xmlns:cx5="http://schemas.microsoft.com/office/drawing/2016/5/11/chartex" xmlns:cx6="http://schemas.microsoft.com/office/drawing/2016/5/12/chartex" xmlns:cx7="http://schemas.microsoft.com/office/drawing/2016/5/13/chartex" xmlns:cx8="http://schemas.microsoft.com/office/drawing/2016/5/14/chartex" xmlns:aink="http://schemas.microsoft.com/office/drawing/2016/ink" xmlns:am3d="http://schemas.microsoft.com/office/drawing/2017/model3d" xmlns:w16cid="http://schemas.microsoft.com/office/word/2016/wordml/cid" xmlns:w16se="http://schemas.microsoft.com/office/word/2015/wordml/symex">
               <w:pict>
                 <v:shapetype w14:anchorId="4346D242" id="_x0000_t32" coordsize="21600,21600" o:spt="32" o:oned="t" path="m,l21600,21600e" filled="f">
                   <v:path arrowok="t" fillok="f" o:connecttype="none"/>
@@ -3771,6 +5701,19 @@
       </w:tblBorders>
     </w:tblPr>
   </w:style>
+  <w:style w:type="paragraph" w:styleId="Verzeichnis3">
+    <w:name w:val="toc 3"/>
+    <w:basedOn w:val="Standard"/>
+    <w:next w:val="Standard"/>
+    <w:autoRedefine/>
+    <w:uiPriority w:val="39"/>
+    <w:unhideWhenUsed/>
+    <w:rsid w:val="000A3BBF"/>
+    <w:pPr>
+      <w:spacing w:after="100"/>
+      <w:ind w:left="440"/>
+    </w:pPr>
+  </w:style>
 </w:styles>
 </file>
 
@@ -4040,7 +5983,7 @@
 </file>
 
 <file path=customXml/itemProps1.xml><?xml version="1.0" encoding="utf-8"?>
-<ds:datastoreItem xmlns:ds="http://schemas.openxmlformats.org/officeDocument/2006/customXml" ds:itemID="{443F5C46-41D6-4E31-B9F0-C9023E5983BD}">
+<ds:datastoreItem xmlns:ds="http://schemas.openxmlformats.org/officeDocument/2006/customXml" ds:itemID="{C1E8606D-9A06-4DBE-BDEF-BCFD559D48CA}">
   <ds:schemaRefs>
     <ds:schemaRef ds:uri="http://schemas.openxmlformats.org/officeDocument/2006/bibliography"/>
   </ds:schemaRefs>

</xml_diff>